<commit_message>
Ergonomics & testing reports
</commit_message>
<xml_diff>
--- a/TechReport/ergonomics.docx
+++ b/TechReport/ergonomics.docx
@@ -12,7 +12,6 @@
           <w:szCs w:val="28"/>
         </w:rPr>
       </w:pPr>
-      <w:bookmarkStart w:id="0" w:name="_GoBack"/>
       <w:proofErr w:type="gramStart"/>
       <w:r>
         <w:rPr>
@@ -396,7 +395,23 @@
           <w:sz w:val="28"/>
           <w:szCs w:val="28"/>
         </w:rPr>
-        <w:t xml:space="preserve"> – для восприятия и оперирования абстрактными объектами, такими, как файлы, окна, процессы. Широкое распространение персональных компьютеров с графическим пользовательским интерфейсов дало людям</w:t>
+        <w:t xml:space="preserve"> – для восприятия и оперирования</w:t>
+      </w:r>
+      <w:r>
+        <w:rPr>
+          <w:rFonts w:ascii="Times New Roman" w:hAnsi="Times New Roman" w:cs="Times New Roman"/>
+          <w:sz w:val="28"/>
+          <w:szCs w:val="28"/>
+        </w:rPr>
+        <w:t xml:space="preserve"> абстрактными объектами, такими</w:t>
+      </w:r>
+      <w:r>
+        <w:rPr>
+          <w:rFonts w:ascii="Times New Roman" w:hAnsi="Times New Roman" w:cs="Times New Roman"/>
+          <w:sz w:val="28"/>
+          <w:szCs w:val="28"/>
+        </w:rPr>
+        <w:t xml:space="preserve"> как файлы, окна, процессы. Широкое распространение персональных компьютеров с графическим пользовательским интерфейсов дало людям</w:t>
       </w:r>
       <w:r>
         <w:rPr>
@@ -982,15 +997,55 @@
           <w:sz w:val="28"/>
           <w:szCs w:val="28"/>
         </w:rPr>
-        <w:t xml:space="preserve"> В данном случае он представлен окном приложения с рабочей областью для отображения информации пользователю. Интерфейс должен быть достаточен и эффективен для </w:t>
-      </w:r>
-      <w:r>
-        <w:rPr>
-          <w:rFonts w:ascii="Times New Roman" w:hAnsi="Times New Roman" w:cs="Times New Roman"/>
-          <w:sz w:val="28"/>
-          <w:szCs w:val="28"/>
-        </w:rPr>
-        <w:t xml:space="preserve">обеспечения </w:t>
+        <w:t xml:space="preserve"> В данном случае он представлен окном приложения с рабочей областью для отображения информации пользователю. Инт</w:t>
+      </w:r>
+      <w:r>
+        <w:rPr>
+          <w:rFonts w:ascii="Times New Roman" w:hAnsi="Times New Roman" w:cs="Times New Roman"/>
+          <w:sz w:val="28"/>
+          <w:szCs w:val="28"/>
+        </w:rPr>
+        <w:t>ерфейс должен быть достаточен и</w:t>
+      </w:r>
+      <w:r>
+        <w:rPr>
+          <w:rFonts w:ascii="Times New Roman" w:hAnsi="Times New Roman" w:cs="Times New Roman"/>
+          <w:sz w:val="28"/>
+          <w:szCs w:val="28"/>
+        </w:rPr>
+        <w:t xml:space="preserve"> эффективен при</w:t>
+      </w:r>
+      <w:r>
+        <w:rPr>
+          <w:rFonts w:ascii="Times New Roman" w:hAnsi="Times New Roman" w:cs="Times New Roman"/>
+          <w:sz w:val="28"/>
+          <w:szCs w:val="28"/>
+        </w:rPr>
+        <w:t xml:space="preserve"> </w:t>
+      </w:r>
+      <w:r>
+        <w:rPr>
+          <w:rFonts w:ascii="Times New Roman" w:hAnsi="Times New Roman" w:cs="Times New Roman"/>
+          <w:sz w:val="28"/>
+          <w:szCs w:val="28"/>
+        </w:rPr>
+        <w:t>обеспечени</w:t>
+      </w:r>
+      <w:r>
+        <w:rPr>
+          <w:rFonts w:ascii="Times New Roman" w:hAnsi="Times New Roman" w:cs="Times New Roman"/>
+          <w:sz w:val="28"/>
+          <w:szCs w:val="28"/>
+        </w:rPr>
+        <w:t>и</w:t>
+      </w:r>
+      <w:r>
+        <w:rPr>
+          <w:rFonts w:ascii="Times New Roman" w:hAnsi="Times New Roman" w:cs="Times New Roman"/>
+          <w:sz w:val="28"/>
+          <w:szCs w:val="28"/>
+        </w:rPr>
+        <w:t xml:space="preserve"> </w:t>
       </w:r>
       <w:r>
         <w:rPr>
@@ -1061,24 +1116,6 @@
           <w:szCs w:val="28"/>
         </w:rPr>
         <w:t>- графическое представление панорамы с возможностью управления и изменения параметров обзора;</w:t>
-      </w:r>
-    </w:p>
-    <w:p>
-      <w:pPr>
-        <w:jc w:val="both"/>
-        <w:rPr>
-          <w:rFonts w:ascii="Times New Roman" w:hAnsi="Times New Roman" w:cs="Times New Roman"/>
-          <w:sz w:val="28"/>
-          <w:szCs w:val="28"/>
-        </w:rPr>
-      </w:pPr>
-      <w:r>
-        <w:rPr>
-          <w:rFonts w:ascii="Times New Roman" w:hAnsi="Times New Roman" w:cs="Times New Roman"/>
-          <w:sz w:val="28"/>
-          <w:szCs w:val="28"/>
-        </w:rPr>
-        <w:t>- возможность редактирования панорамы;</w:t>
       </w:r>
     </w:p>
     <w:p>
@@ -1115,7 +1152,55 @@
           <w:sz w:val="28"/>
           <w:szCs w:val="28"/>
         </w:rPr>
-        <w:t xml:space="preserve">Первое решение, с которым приходится столкнуться – размеры рабочей области. </w:t>
+        <w:t>Перв</w:t>
+      </w:r>
+      <w:r>
+        <w:rPr>
+          <w:rFonts w:ascii="Times New Roman" w:hAnsi="Times New Roman" w:cs="Times New Roman"/>
+          <w:sz w:val="28"/>
+          <w:szCs w:val="28"/>
+        </w:rPr>
+        <w:t>ая</w:t>
+      </w:r>
+      <w:r>
+        <w:rPr>
+          <w:rFonts w:ascii="Times New Roman" w:hAnsi="Times New Roman" w:cs="Times New Roman"/>
+          <w:sz w:val="28"/>
+          <w:szCs w:val="28"/>
+        </w:rPr>
+        <w:t xml:space="preserve"> </w:t>
+      </w:r>
+      <w:r>
+        <w:rPr>
+          <w:rFonts w:ascii="Times New Roman" w:hAnsi="Times New Roman" w:cs="Times New Roman"/>
+          <w:sz w:val="28"/>
+          <w:szCs w:val="28"/>
+        </w:rPr>
+        <w:t>проблема</w:t>
+      </w:r>
+      <w:r>
+        <w:rPr>
+          <w:rFonts w:ascii="Times New Roman" w:hAnsi="Times New Roman" w:cs="Times New Roman"/>
+          <w:sz w:val="28"/>
+          <w:szCs w:val="28"/>
+        </w:rPr>
+        <w:t>, с котор</w:t>
+      </w:r>
+      <w:r>
+        <w:rPr>
+          <w:rFonts w:ascii="Times New Roman" w:hAnsi="Times New Roman" w:cs="Times New Roman"/>
+          <w:sz w:val="28"/>
+          <w:szCs w:val="28"/>
+        </w:rPr>
+        <w:t>ой</w:t>
+      </w:r>
+      <w:r>
+        <w:rPr>
+          <w:rFonts w:ascii="Times New Roman" w:hAnsi="Times New Roman" w:cs="Times New Roman"/>
+          <w:sz w:val="28"/>
+          <w:szCs w:val="28"/>
+        </w:rPr>
+        <w:t xml:space="preserve"> приходится столкнуться – размеры рабочей области. </w:t>
       </w:r>
       <w:r>
         <w:rPr>
@@ -1246,7 +1331,15 @@
           <w:sz w:val="28"/>
           <w:szCs w:val="28"/>
         </w:rPr>
-        <w:t xml:space="preserve"> Примером являются элементы «Назад» и «Далее», которые нередко совмещены с другими элементами </w:t>
+        <w:t xml:space="preserve"> Примером являются элементы «Назад» и «Далее», которые нередко совмещены с другими элементами навигации. В разрабатываемом ПС их применение является целесообразным.</w:t>
+      </w:r>
+      <w:r>
+        <w:rPr>
+          <w:rFonts w:ascii="Times New Roman" w:hAnsi="Times New Roman" w:cs="Times New Roman"/>
+          <w:sz w:val="28"/>
+          <w:szCs w:val="28"/>
+        </w:rPr>
+        <w:t xml:space="preserve"> </w:t>
       </w:r>
       <w:r>
         <w:rPr>
@@ -1255,15 +1348,7 @@
           <w:szCs w:val="28"/>
         </w:rPr>
         <w:lastRenderedPageBreak/>
-        <w:t>навигации. В разрабатываемом ПС их применение является целесообразным.</w:t>
-      </w:r>
-      <w:r>
-        <w:rPr>
-          <w:rFonts w:ascii="Times New Roman" w:hAnsi="Times New Roman" w:cs="Times New Roman"/>
-          <w:sz w:val="28"/>
-          <w:szCs w:val="28"/>
-        </w:rPr>
-        <w:t xml:space="preserve"> Располагаться эти кнопки должны таким образом, чтобы обеспечивать быструю и безошибочную последовательность переходов от первого этапа до последнего, и в обратном порядке. Есть смысл располагать элементы по краям и углам рабочей области, чтобы они не были помехой при отображении основной информации.</w:t>
+        <w:t>Располагаться эти кнопки должны таким образом, чтобы обеспечивать быструю и безошибочную последовательность переходов от первого этапа до последнего и в обратном порядке. Есть смысл располагать элементы по краям и углам рабочей области, чтобы они не были помехой при отображении основной информации.</w:t>
       </w:r>
     </w:p>
     <w:p>
@@ -1306,7 +1391,39 @@
           <w:sz w:val="28"/>
           <w:szCs w:val="28"/>
         </w:rPr>
-        <w:t>, следовательно, будут использоваться регулярно. Пользуясь правилом минимизации зрительных расстояний, их следует расположить вблизи от ранее определенных элементов навигации. Назначение каждого элемента управления должно быть очевидно, либо поясняться в доступной пользователю сноске.</w:t>
+        <w:t>, следовательно, будут использоваться регулярно. Пользуясь правилом минимизации зрительных расстояний, их следует расположить вблизи от ранее определенных элементов навигации.</w:t>
+      </w:r>
+      <w:r>
+        <w:rPr>
+          <w:rFonts w:ascii="Times New Roman" w:hAnsi="Times New Roman" w:cs="Times New Roman"/>
+          <w:sz w:val="28"/>
+          <w:szCs w:val="28"/>
+        </w:rPr>
+        <w:t xml:space="preserve"> Это подразумевает визуальное </w:t>
+      </w:r>
+      <w:r>
+        <w:rPr>
+          <w:rFonts w:ascii="Times New Roman" w:hAnsi="Times New Roman" w:cs="Times New Roman"/>
+          <w:sz w:val="28"/>
+          <w:szCs w:val="28"/>
+        </w:rPr>
+        <w:t>разделение</w:t>
+      </w:r>
+      <w:r>
+        <w:rPr>
+          <w:rFonts w:ascii="Times New Roman" w:hAnsi="Times New Roman" w:cs="Times New Roman"/>
+          <w:sz w:val="28"/>
+          <w:szCs w:val="28"/>
+        </w:rPr>
+        <w:t xml:space="preserve"> функциональных и навигационных элементов с помощью их форм, цветов, расположения и прочих параметров.</w:t>
+      </w:r>
+      <w:r>
+        <w:rPr>
+          <w:rFonts w:ascii="Times New Roman" w:hAnsi="Times New Roman" w:cs="Times New Roman"/>
+          <w:sz w:val="28"/>
+          <w:szCs w:val="28"/>
+        </w:rPr>
+        <w:t xml:space="preserve"> Назначение каждого элемента управления должно быть очевидно, либо поясняться в доступной пользователю сноске. Количество одновременно доступных пользователю элементов следует ограничивать, если не предполагается их одновременное использование. Так, по мере работы программы кнопки на графическом интерфейсе могут блокироваться, в зависимости от этапа процесса функционирования. Это облегчит выбор оператором своего дальнейшего действия.</w:t>
       </w:r>
     </w:p>
     <w:p>
@@ -1325,71 +1442,104 @@
           <w:sz w:val="28"/>
           <w:szCs w:val="28"/>
         </w:rPr>
-        <w:t>Эффективным средством оптимизации</w:t>
-      </w:r>
-      <w:r>
-        <w:rPr>
-          <w:rFonts w:ascii="Times New Roman" w:hAnsi="Times New Roman" w:cs="Times New Roman"/>
-          <w:sz w:val="28"/>
-          <w:szCs w:val="28"/>
-        </w:rPr>
-        <w:t xml:space="preserve"> информационной архитектуры является механизм отображения сообщений. Программное средство сперва генерирует предварительный результат</w:t>
-      </w:r>
-      <w:r>
-        <w:rPr>
-          <w:rFonts w:ascii="Times New Roman" w:hAnsi="Times New Roman" w:cs="Times New Roman"/>
-          <w:sz w:val="28"/>
-          <w:szCs w:val="28"/>
-        </w:rPr>
-        <w:t xml:space="preserve"> своей работы</w:t>
-      </w:r>
-      <w:r>
-        <w:rPr>
-          <w:rFonts w:ascii="Times New Roman" w:hAnsi="Times New Roman" w:cs="Times New Roman"/>
-          <w:sz w:val="28"/>
-          <w:szCs w:val="28"/>
-        </w:rPr>
-        <w:t xml:space="preserve">, а затем предоставляет пользователю возможность изменить его, для чего определен ряд способов. Чтобы обеспечить пользователя знанием о доступных ему возможностях необходим некий «помощник», который будет уведомлять о текущем статусе программы и о возможных вариантах дальнейших действий. Визуально он может быть представлен простым текстовым полем. </w:t>
-      </w:r>
-      <w:r>
-        <w:rPr>
-          <w:rFonts w:ascii="Times New Roman" w:hAnsi="Times New Roman" w:cs="Times New Roman"/>
-          <w:sz w:val="28"/>
-          <w:szCs w:val="28"/>
-        </w:rPr>
-        <w:t>Поле</w:t>
-      </w:r>
-      <w:r>
-        <w:rPr>
-          <w:rFonts w:ascii="Times New Roman" w:hAnsi="Times New Roman" w:cs="Times New Roman"/>
-          <w:sz w:val="28"/>
-          <w:szCs w:val="28"/>
-        </w:rPr>
-        <w:t xml:space="preserve"> должно находиться в зоне непосредственной видимости у пользователя, то есть расположено вблизи инструментов управления.</w:t>
-      </w:r>
-      <w:r>
-        <w:rPr>
-          <w:rFonts w:ascii="Times New Roman" w:hAnsi="Times New Roman" w:cs="Times New Roman"/>
-          <w:sz w:val="28"/>
-          <w:szCs w:val="28"/>
-        </w:rPr>
-        <w:t xml:space="preserve"> Механизм «помощника» был бы неполным, не имей пользователь возможности вызвать его для получения интересующей информации. Это может осуществляться специальной кнопкой в </w:t>
-      </w:r>
-      <w:r>
-        <w:rPr>
-          <w:rFonts w:ascii="Times New Roman" w:hAnsi="Times New Roman" w:cs="Times New Roman"/>
-          <w:sz w:val="28"/>
-          <w:szCs w:val="28"/>
-        </w:rPr>
-        <w:t>нескольких</w:t>
-      </w:r>
-      <w:r>
-        <w:rPr>
-          <w:rFonts w:ascii="Times New Roman" w:hAnsi="Times New Roman" w:cs="Times New Roman"/>
-          <w:sz w:val="28"/>
-          <w:szCs w:val="28"/>
-        </w:rPr>
-        <w:t xml:space="preserve"> местах или же пунктом в контекстном меню какого-либо элемента интерфейса.</w:t>
+        <w:t>Ц</w:t>
+      </w:r>
+      <w:r>
+        <w:rPr>
+          <w:rFonts w:ascii="Times New Roman" w:hAnsi="Times New Roman" w:cs="Times New Roman"/>
+          <w:sz w:val="28"/>
+          <w:szCs w:val="28"/>
+        </w:rPr>
+        <w:t xml:space="preserve">ветовая </w:t>
+      </w:r>
+      <w:r>
+        <w:rPr>
+          <w:rFonts w:ascii="Times New Roman" w:hAnsi="Times New Roman" w:cs="Times New Roman"/>
+          <w:sz w:val="28"/>
+          <w:szCs w:val="28"/>
+        </w:rPr>
+        <w:t>гамма интерфейса</w:t>
+      </w:r>
+      <w:r>
+        <w:rPr>
+          <w:rFonts w:ascii="Times New Roman" w:hAnsi="Times New Roman" w:cs="Times New Roman"/>
+          <w:sz w:val="28"/>
+          <w:szCs w:val="28"/>
+        </w:rPr>
+        <w:t xml:space="preserve"> также играет заметную роль в определении эргономических параметров ПС</w:t>
+      </w:r>
+      <w:r>
+        <w:rPr>
+          <w:rFonts w:ascii="Times New Roman" w:hAnsi="Times New Roman" w:cs="Times New Roman"/>
+          <w:sz w:val="28"/>
+          <w:szCs w:val="28"/>
+        </w:rPr>
+        <w:t>. Традиционные окна в современных операционных системах имеют светло-серый цвет, с синим оттенком. Это имеет смысл, так как мягкие тона наименее всего нагружают глаза оператора. Цвета содержимого окна должны контрастировать с цветом фона, чтобы быть заметными пользователю. Высокие контрасты и негармоничная гамма отрицательно влияют на его психофизиологическое состояние, поэтому сочетание необходимо выбирать тщательно.</w:t>
+      </w:r>
+      <w:r>
+        <w:rPr>
+          <w:rFonts w:ascii="Times New Roman" w:hAnsi="Times New Roman" w:cs="Times New Roman"/>
+          <w:sz w:val="28"/>
+          <w:szCs w:val="28"/>
+        </w:rPr>
+        <w:t xml:space="preserve"> Либо использовать гамму, стандартную для операционной системы </w:t>
+      </w:r>
+      <w:r>
+        <w:rPr>
+          <w:rFonts w:ascii="Times New Roman" w:hAnsi="Times New Roman" w:cs="Times New Roman"/>
+          <w:sz w:val="28"/>
+          <w:szCs w:val="28"/>
+        </w:rPr>
+        <w:t>–</w:t>
+      </w:r>
+      <w:r>
+        <w:rPr>
+          <w:rFonts w:ascii="Times New Roman" w:hAnsi="Times New Roman" w:cs="Times New Roman"/>
+          <w:sz w:val="28"/>
+          <w:szCs w:val="28"/>
+        </w:rPr>
+        <w:t xml:space="preserve"> </w:t>
+      </w:r>
+      <w:r>
+        <w:rPr>
+          <w:rFonts w:ascii="Times New Roman" w:hAnsi="Times New Roman" w:cs="Times New Roman"/>
+          <w:sz w:val="28"/>
+          <w:szCs w:val="28"/>
+        </w:rPr>
+        <w:t>для небольших программ это является оптимальным решением. Таким образом, для ПС выбрана светло-серая гамма, по аналогу с операционными системами</w:t>
+      </w:r>
+      <w:r>
+        <w:rPr>
+          <w:rFonts w:ascii="Times New Roman" w:hAnsi="Times New Roman" w:cs="Times New Roman"/>
+          <w:sz w:val="28"/>
+          <w:szCs w:val="28"/>
+        </w:rPr>
+        <w:t xml:space="preserve"> </w:t>
+      </w:r>
+      <w:r>
+        <w:rPr>
+          <w:rFonts w:ascii="Times New Roman" w:hAnsi="Times New Roman" w:cs="Times New Roman"/>
+          <w:sz w:val="28"/>
+          <w:szCs w:val="28"/>
+        </w:rPr>
+        <w:t xml:space="preserve">семейства </w:t>
+      </w:r>
+      <w:r>
+        <w:rPr>
+          <w:rFonts w:ascii="Times New Roman" w:hAnsi="Times New Roman" w:cs="Times New Roman"/>
+          <w:sz w:val="28"/>
+          <w:szCs w:val="28"/>
+          <w:lang w:val="en-US"/>
+        </w:rPr>
+        <w:t>Windows</w:t>
+      </w:r>
+      <w:r>
+        <w:rPr>
+          <w:rFonts w:ascii="Times New Roman" w:hAnsi="Times New Roman" w:cs="Times New Roman"/>
+          <w:sz w:val="28"/>
+          <w:szCs w:val="28"/>
+        </w:rPr>
+        <w:t>.</w:t>
       </w:r>
     </w:p>
     <w:p>
@@ -1408,88 +1558,7 @@
           <w:sz w:val="28"/>
           <w:szCs w:val="28"/>
         </w:rPr>
-        <w:t xml:space="preserve">Одна из проблем </w:t>
-      </w:r>
-      <w:r>
-        <w:rPr>
-          <w:rFonts w:ascii="Times New Roman" w:hAnsi="Times New Roman" w:cs="Times New Roman"/>
-          <w:sz w:val="28"/>
-          <w:szCs w:val="28"/>
-        </w:rPr>
-        <w:t xml:space="preserve">– цветовая </w:t>
-      </w:r>
-      <w:r>
-        <w:rPr>
-          <w:rFonts w:ascii="Times New Roman" w:hAnsi="Times New Roman" w:cs="Times New Roman"/>
-          <w:sz w:val="28"/>
-          <w:szCs w:val="28"/>
-        </w:rPr>
-        <w:t>гамма интерфейса. Традиционные окна в современных операционных системах имеют светло-серый цвет, с синим оттенком. Это имеет смысл, так как мягкие тона наименее всего нагружают глаза оператора. Цвета содержимого окна должны контрастировать с цветом фона, чтобы быть заметными пользователю. Высокие контрасты и негармоничная гамма отрицательно влияют на его психофизиологическое состояние, поэтому сочетание необходимо выбирать тщательно.</w:t>
-      </w:r>
-      <w:r>
-        <w:rPr>
-          <w:rFonts w:ascii="Times New Roman" w:hAnsi="Times New Roman" w:cs="Times New Roman"/>
-          <w:sz w:val="28"/>
-          <w:szCs w:val="28"/>
-        </w:rPr>
-        <w:t xml:space="preserve"> Либо использовать гамму, стандартную для операционной системы </w:t>
-      </w:r>
-      <w:r>
-        <w:rPr>
-          <w:rFonts w:ascii="Times New Roman" w:hAnsi="Times New Roman" w:cs="Times New Roman"/>
-          <w:sz w:val="28"/>
-          <w:szCs w:val="28"/>
-        </w:rPr>
-        <w:t>–</w:t>
-      </w:r>
-      <w:r>
-        <w:rPr>
-          <w:rFonts w:ascii="Times New Roman" w:hAnsi="Times New Roman" w:cs="Times New Roman"/>
-          <w:sz w:val="28"/>
-          <w:szCs w:val="28"/>
-        </w:rPr>
-        <w:t xml:space="preserve"> </w:t>
-      </w:r>
-      <w:r>
-        <w:rPr>
-          <w:rFonts w:ascii="Times New Roman" w:hAnsi="Times New Roman" w:cs="Times New Roman"/>
-          <w:sz w:val="28"/>
-          <w:szCs w:val="28"/>
-        </w:rPr>
-        <w:t>для небольших программ это является оптимальным решением. Таким образом, для ПС выбрана светло-серая гамма, по аналогу с операционными системами</w:t>
-      </w:r>
-      <w:r>
-        <w:rPr>
-          <w:rFonts w:ascii="Times New Roman" w:hAnsi="Times New Roman" w:cs="Times New Roman"/>
-          <w:sz w:val="28"/>
-          <w:szCs w:val="28"/>
-        </w:rPr>
-        <w:t xml:space="preserve"> </w:t>
-      </w:r>
-      <w:r>
-        <w:rPr>
-          <w:rFonts w:ascii="Times New Roman" w:hAnsi="Times New Roman" w:cs="Times New Roman"/>
-          <w:sz w:val="28"/>
-          <w:szCs w:val="28"/>
-        </w:rPr>
-        <w:t xml:space="preserve">семейства </w:t>
-      </w:r>
-      <w:r>
-        <w:rPr>
-          <w:rFonts w:ascii="Times New Roman" w:hAnsi="Times New Roman" w:cs="Times New Roman"/>
-          <w:sz w:val="28"/>
-          <w:szCs w:val="28"/>
-          <w:lang w:val="en-US"/>
-        </w:rPr>
-        <w:t>Windows</w:t>
-      </w:r>
-      <w:r>
-        <w:rPr>
-          <w:rFonts w:ascii="Times New Roman" w:hAnsi="Times New Roman" w:cs="Times New Roman"/>
-          <w:sz w:val="28"/>
-          <w:szCs w:val="28"/>
-        </w:rPr>
-        <w:t>.</w:t>
+        <w:t>Размер шрифта, с помощью которого отображается текст в приложении, должен обеспечивать его разборчивость и читаемость. Чрезмерно большой размер сделает текст трудным для восприятия, а слишком малый – вдобавок к этому, потребует зрительных усилий.</w:t>
       </w:r>
     </w:p>
     <w:p>
@@ -1508,7 +1577,23 @@
           <w:sz w:val="28"/>
           <w:szCs w:val="28"/>
         </w:rPr>
-        <w:t xml:space="preserve">Размер шрифта, с помощью которого отображается текст в приложении, должен обеспечивать его разборчивость и читаемость. Чрезмерно большой </w:t>
+        <w:t xml:space="preserve">Время на обработку результата программой всегда будет больше времени, </w:t>
+      </w:r>
+      <w:r>
+        <w:rPr>
+          <w:rFonts w:ascii="Times New Roman" w:hAnsi="Times New Roman" w:cs="Times New Roman"/>
+          <w:sz w:val="28"/>
+          <w:szCs w:val="28"/>
+        </w:rPr>
+        <w:t>в течение которого пользователь становится готов к восприятию результата. Причина этого – высокая сложность вычислений при анализе и синтезе изображений. Пользователь должен быть осведомлен о ходе процесса. Для этого используется стандартное решение, перенятое у операционных систем – анимированный значок, схожий с механическими часами.</w:t>
+      </w:r>
+      <w:r>
+        <w:rPr>
+          <w:rFonts w:ascii="Times New Roman" w:hAnsi="Times New Roman" w:cs="Times New Roman"/>
+          <w:sz w:val="28"/>
+          <w:szCs w:val="28"/>
+        </w:rPr>
+        <w:t xml:space="preserve"> Он </w:t>
       </w:r>
       <w:r>
         <w:rPr>
@@ -1517,7 +1602,23 @@
           <w:szCs w:val="28"/>
         </w:rPr>
         <w:lastRenderedPageBreak/>
-        <w:t>размер сделает текст трудным для восприятия, а слишком малый – вдобавок к этому, потребует зрительных усилий.</w:t>
+        <w:t>заменяет собой</w:t>
+      </w:r>
+      <w:r>
+        <w:rPr>
+          <w:rFonts w:ascii="Times New Roman" w:hAnsi="Times New Roman" w:cs="Times New Roman"/>
+          <w:sz w:val="28"/>
+          <w:szCs w:val="28"/>
+        </w:rPr>
+        <w:t xml:space="preserve"> стандартный</w:t>
+      </w:r>
+      <w:r>
+        <w:rPr>
+          <w:rFonts w:ascii="Times New Roman" w:hAnsi="Times New Roman" w:cs="Times New Roman"/>
+          <w:sz w:val="28"/>
+          <w:szCs w:val="28"/>
+        </w:rPr>
+        <w:t xml:space="preserve"> указатель мыши во время выполнения системой длительных операций.</w:t>
       </w:r>
     </w:p>
     <w:p>
@@ -1530,41 +1631,53 @@
           <w:szCs w:val="28"/>
         </w:rPr>
       </w:pPr>
-      <w:r>
-        <w:rPr>
-          <w:rFonts w:ascii="Times New Roman" w:hAnsi="Times New Roman" w:cs="Times New Roman"/>
-          <w:sz w:val="28"/>
-          <w:szCs w:val="28"/>
-        </w:rPr>
-        <w:t xml:space="preserve">Время на обработку результата программой всегда будет больше времени, </w:t>
-      </w:r>
-      <w:r>
-        <w:rPr>
-          <w:rFonts w:ascii="Times New Roman" w:hAnsi="Times New Roman" w:cs="Times New Roman"/>
-          <w:sz w:val="28"/>
-          <w:szCs w:val="28"/>
-        </w:rPr>
-        <w:t>в течение которого пользователь становится готов к восприятию результата. Причина этого – высокая сложность вычислений при анализе и синтезе изображений. Пользователь должен быть осведомлен о ходе процесса. Для этого используется стандартное решение, перенятое у операционных систем – анимированный значок, схожий с механическими часами.</w:t>
-      </w:r>
-      <w:r>
-        <w:rPr>
-          <w:rFonts w:ascii="Times New Roman" w:hAnsi="Times New Roman" w:cs="Times New Roman"/>
-          <w:sz w:val="28"/>
-          <w:szCs w:val="28"/>
-        </w:rPr>
-        <w:t xml:space="preserve"> Он заменяет собой указатель мыши во время выполнения системой длительных операций.</w:t>
-      </w:r>
     </w:p>
     <w:p>
       <w:pPr>
         <w:ind w:firstLine="706"/>
-        <w:jc w:val="both"/>
-        <w:rPr>
-          <w:rFonts w:ascii="Times New Roman" w:hAnsi="Times New Roman" w:cs="Times New Roman"/>
-          <w:sz w:val="28"/>
-          <w:szCs w:val="28"/>
-        </w:rPr>
-      </w:pPr>
+        <w:rPr>
+          <w:rFonts w:ascii="Times New Roman" w:hAnsi="Times New Roman" w:cs="Times New Roman"/>
+          <w:b/>
+          <w:sz w:val="28"/>
+          <w:szCs w:val="28"/>
+        </w:rPr>
+      </w:pPr>
+      <w:r>
+        <w:rPr>
+          <w:rFonts w:ascii="Times New Roman" w:hAnsi="Times New Roman" w:cs="Times New Roman"/>
+          <w:b/>
+          <w:sz w:val="28"/>
+          <w:szCs w:val="28"/>
+        </w:rPr>
+        <w:t>8</w:t>
+      </w:r>
+      <w:r>
+        <w:rPr>
+          <w:rFonts w:ascii="Times New Roman" w:hAnsi="Times New Roman" w:cs="Times New Roman"/>
+          <w:b/>
+          <w:sz w:val="28"/>
+          <w:szCs w:val="28"/>
+        </w:rPr>
+        <w:t>.3 Оценка эргономической эффективности человеко</w:t>
+      </w:r>
+      <w:r>
+        <w:rPr>
+          <w:rFonts w:ascii="Times New Roman" w:hAnsi="Times New Roman" w:cs="Times New Roman"/>
+          <w:b/>
+          <w:sz w:val="28"/>
+          <w:szCs w:val="28"/>
+        </w:rPr>
+        <w:t>-</w:t>
+      </w:r>
+      <w:r>
+        <w:rPr>
+          <w:rFonts w:ascii="Times New Roman" w:hAnsi="Times New Roman" w:cs="Times New Roman"/>
+          <w:b/>
+          <w:sz w:val="28"/>
+          <w:szCs w:val="28"/>
+        </w:rPr>
+        <w:t>машинного</w:t>
+      </w:r>
     </w:p>
     <w:p>
       <w:pPr>
@@ -1583,7 +1696,7 @@
           <w:sz w:val="28"/>
           <w:szCs w:val="28"/>
         </w:rPr>
-        <w:t>8</w:t>
+        <w:t xml:space="preserve">      </w:t>
       </w:r>
       <w:r>
         <w:rPr>
@@ -1592,7 +1705,7 @@
           <w:sz w:val="28"/>
           <w:szCs w:val="28"/>
         </w:rPr>
-        <w:t>.3 Оценка эргономической эффективности человеко</w:t>
+        <w:t>взаимодействия с помощью м</w:t>
       </w:r>
       <w:r>
         <w:rPr>
@@ -1601,7 +1714,7 @@
           <w:sz w:val="28"/>
           <w:szCs w:val="28"/>
         </w:rPr>
-        <w:t>-</w:t>
+        <w:t xml:space="preserve">одели </w:t>
       </w:r>
       <w:r>
         <w:rPr>
@@ -1609,136 +1722,17 @@
           <w:b/>
           <w:sz w:val="28"/>
           <w:szCs w:val="28"/>
-        </w:rPr>
-        <w:t>машинного</w:t>
-      </w:r>
-    </w:p>
-    <w:p>
-      <w:pPr>
-        <w:ind w:firstLine="706"/>
+          <w:lang w:val="en-US"/>
+        </w:rPr>
+        <w:t>GOMS</w:t>
+      </w:r>
+    </w:p>
+    <w:p>
+      <w:pPr>
+        <w:ind w:firstLine="0"/>
         <w:rPr>
           <w:rFonts w:ascii="Times New Roman" w:hAnsi="Times New Roman" w:cs="Times New Roman"/>
           <w:b/>
-          <w:sz w:val="28"/>
-          <w:szCs w:val="28"/>
-        </w:rPr>
-      </w:pPr>
-      <w:r>
-        <w:rPr>
-          <w:rFonts w:ascii="Times New Roman" w:hAnsi="Times New Roman" w:cs="Times New Roman"/>
-          <w:b/>
-          <w:sz w:val="28"/>
-          <w:szCs w:val="28"/>
-        </w:rPr>
-        <w:t xml:space="preserve">      </w:t>
-      </w:r>
-      <w:r>
-        <w:rPr>
-          <w:rFonts w:ascii="Times New Roman" w:hAnsi="Times New Roman" w:cs="Times New Roman"/>
-          <w:b/>
-          <w:sz w:val="28"/>
-          <w:szCs w:val="28"/>
-        </w:rPr>
-        <w:t>взаимодействия с помощью м</w:t>
-      </w:r>
-      <w:r>
-        <w:rPr>
-          <w:rFonts w:ascii="Times New Roman" w:hAnsi="Times New Roman" w:cs="Times New Roman"/>
-          <w:b/>
-          <w:sz w:val="28"/>
-          <w:szCs w:val="28"/>
-        </w:rPr>
-        <w:t xml:space="preserve">одели </w:t>
-      </w:r>
-      <w:r>
-        <w:rPr>
-          <w:rFonts w:ascii="Times New Roman" w:hAnsi="Times New Roman" w:cs="Times New Roman"/>
-          <w:b/>
-          <w:sz w:val="28"/>
-          <w:szCs w:val="28"/>
-          <w:lang w:val="en-US"/>
-        </w:rPr>
-        <w:t>GOMS</w:t>
-      </w:r>
-    </w:p>
-    <w:p>
-      <w:pPr>
-        <w:ind w:firstLine="0"/>
-        <w:rPr>
-          <w:rFonts w:ascii="Times New Roman" w:hAnsi="Times New Roman" w:cs="Times New Roman"/>
-          <w:b/>
-          <w:sz w:val="28"/>
-          <w:szCs w:val="28"/>
-        </w:rPr>
-      </w:pPr>
-    </w:p>
-    <w:p>
-      <w:pPr>
-        <w:ind w:firstLine="0"/>
-        <w:rPr>
-          <w:rFonts w:ascii="Times New Roman" w:hAnsi="Times New Roman" w:cs="Times New Roman"/>
-          <w:sz w:val="28"/>
-          <w:szCs w:val="28"/>
-        </w:rPr>
-      </w:pPr>
-      <w:r>
-        <w:rPr>
-          <w:rFonts w:ascii="Times New Roman" w:hAnsi="Times New Roman" w:cs="Times New Roman"/>
-          <w:b/>
-          <w:sz w:val="28"/>
-          <w:szCs w:val="28"/>
-        </w:rPr>
-        <w:tab/>
-      </w:r>
-      <w:r>
-        <w:rPr>
-          <w:rFonts w:ascii="Times New Roman" w:hAnsi="Times New Roman" w:cs="Times New Roman"/>
-          <w:b/>
-          <w:sz w:val="28"/>
-          <w:szCs w:val="28"/>
-        </w:rPr>
-        <w:t>8</w:t>
-      </w:r>
-      <w:r>
-        <w:rPr>
-          <w:rFonts w:ascii="Times New Roman" w:hAnsi="Times New Roman" w:cs="Times New Roman"/>
-          <w:b/>
-          <w:sz w:val="28"/>
-          <w:szCs w:val="28"/>
-        </w:rPr>
-        <w:t>.3.1</w:t>
-      </w:r>
-      <w:r>
-        <w:rPr>
-          <w:rFonts w:ascii="Times New Roman" w:hAnsi="Times New Roman" w:cs="Times New Roman"/>
-          <w:sz w:val="28"/>
-          <w:szCs w:val="28"/>
-        </w:rPr>
-        <w:t xml:space="preserve"> </w:t>
-      </w:r>
-      <w:r>
-        <w:rPr>
-          <w:rFonts w:ascii="Times New Roman" w:hAnsi="Times New Roman" w:cs="Times New Roman"/>
-          <w:sz w:val="28"/>
-          <w:szCs w:val="28"/>
-        </w:rPr>
-        <w:t xml:space="preserve">Сведения о модели </w:t>
-      </w:r>
-      <w:r>
-        <w:rPr>
-          <w:rFonts w:ascii="Times New Roman" w:hAnsi="Times New Roman" w:cs="Times New Roman"/>
-          <w:sz w:val="28"/>
-          <w:szCs w:val="28"/>
-          <w:lang w:val="en-US"/>
-        </w:rPr>
-        <w:t>GOMS</w:t>
-      </w:r>
-    </w:p>
-    <w:p>
-      <w:pPr>
-        <w:ind w:firstLine="0"/>
-        <w:rPr>
-          <w:rFonts w:ascii="Times New Roman" w:hAnsi="Times New Roman" w:cs="Times New Roman"/>
           <w:sz w:val="28"/>
           <w:szCs w:val="28"/>
         </w:rPr>
@@ -1757,10 +1751,37 @@
       <w:r>
         <w:rPr>
           <w:rFonts w:ascii="Times New Roman" w:hAnsi="Times New Roman" w:cs="Times New Roman"/>
+          <w:b/>
           <w:sz w:val="28"/>
           <w:szCs w:val="28"/>
         </w:rPr>
         <w:tab/>
+      </w:r>
+      <w:r>
+        <w:rPr>
+          <w:rFonts w:ascii="Times New Roman" w:hAnsi="Times New Roman" w:cs="Times New Roman"/>
+          <w:b/>
+          <w:sz w:val="28"/>
+          <w:szCs w:val="28"/>
+        </w:rPr>
+        <w:t>8</w:t>
+      </w:r>
+      <w:r>
+        <w:rPr>
+          <w:rFonts w:ascii="Times New Roman" w:hAnsi="Times New Roman" w:cs="Times New Roman"/>
+          <w:b/>
+          <w:sz w:val="28"/>
+          <w:szCs w:val="28"/>
+        </w:rPr>
+        <w:t>.3.1</w:t>
+      </w:r>
+      <w:r>
+        <w:rPr>
+          <w:rFonts w:ascii="Times New Roman" w:hAnsi="Times New Roman" w:cs="Times New Roman"/>
+          <w:sz w:val="28"/>
+          <w:szCs w:val="28"/>
+        </w:rPr>
+        <w:t xml:space="preserve"> </w:t>
       </w:r>
       <w:r>
         <w:rPr>
@@ -2058,7 +2079,23 @@
           <w:sz w:val="28"/>
           <w:szCs w:val="28"/>
         </w:rPr>
-        <w:t xml:space="preserve">. Среднестатистическое значение времени, требуемого на выполнение операции, определяется единожды на основании реальных данных (см. таблицу 7.1). Время, требуемое определенным методом, обычно линейно зависит от </w:t>
+        <w:t>. Среднестатистическое значение времени, требуемого на выполнение операции, определяется единожды на основани</w:t>
+      </w:r>
+      <w:r>
+        <w:rPr>
+          <w:rFonts w:ascii="Times New Roman" w:hAnsi="Times New Roman" w:cs="Times New Roman"/>
+          <w:sz w:val="28"/>
+          <w:szCs w:val="28"/>
+        </w:rPr>
+        <w:t>и реальных данных (см. таблицу 8</w:t>
+      </w:r>
+      <w:r>
+        <w:rPr>
+          <w:rFonts w:ascii="Times New Roman" w:hAnsi="Times New Roman" w:cs="Times New Roman"/>
+          <w:sz w:val="28"/>
+          <w:szCs w:val="28"/>
+        </w:rPr>
+        <w:t xml:space="preserve">.1). Время, требуемое определенным методом, обычно линейно зависит от </w:t>
       </w:r>
       <w:r>
         <w:rPr>
@@ -2499,7 +2536,6 @@
           <w:sz w:val="28"/>
           <w:szCs w:val="28"/>
         </w:rPr>
-        <w:lastRenderedPageBreak/>
         <w:t xml:space="preserve">3) </w:t>
       </w:r>
       <w:r>
@@ -2682,6 +2718,7 @@
           <w:sz w:val="28"/>
           <w:szCs w:val="28"/>
         </w:rPr>
+        <w:lastRenderedPageBreak/>
         <w:t xml:space="preserve">Полученная система из целей, методов и операций анализируется на наличие лишних операций или возможность их упрощения. Метод </w:t>
       </w:r>
       <w:r>
@@ -2740,7 +2777,31 @@
           <w:sz w:val="28"/>
           <w:szCs w:val="28"/>
         </w:rPr>
-        <w:t>знающими все методы и операции, в них входящие.</w:t>
+        <w:t xml:space="preserve">знающими все </w:t>
+      </w:r>
+      <w:r>
+        <w:rPr>
+          <w:rFonts w:ascii="Times New Roman" w:hAnsi="Times New Roman" w:cs="Times New Roman"/>
+          <w:sz w:val="28"/>
+          <w:szCs w:val="28"/>
+        </w:rPr>
+        <w:t xml:space="preserve">доступные </w:t>
+      </w:r>
+      <w:r>
+        <w:rPr>
+          <w:rFonts w:ascii="Times New Roman" w:hAnsi="Times New Roman" w:cs="Times New Roman"/>
+          <w:sz w:val="28"/>
+          <w:szCs w:val="28"/>
+        </w:rPr>
+        <w:t>методы и операции</w:t>
+      </w:r>
+      <w:r>
+        <w:rPr>
+          <w:rFonts w:ascii="Times New Roman" w:hAnsi="Times New Roman" w:cs="Times New Roman"/>
+          <w:sz w:val="28"/>
+          <w:szCs w:val="28"/>
+        </w:rPr>
+        <w:t>.</w:t>
       </w:r>
     </w:p>
     <w:p>
@@ -3554,16 +3615,6 @@
     </w:p>
     <w:p>
       <w:pPr>
-        <w:ind w:firstLine="0"/>
-        <w:rPr>
-          <w:rFonts w:ascii="Times New Roman" w:hAnsi="Times New Roman" w:cs="Times New Roman"/>
-          <w:sz w:val="28"/>
-          <w:szCs w:val="28"/>
-        </w:rPr>
-      </w:pPr>
-    </w:p>
-    <w:p>
-      <w:pPr>
         <w:jc w:val="both"/>
         <w:rPr>
           <w:rFonts w:ascii="Times New Roman" w:hAnsi="Times New Roman" w:cs="Times New Roman"/>
@@ -3676,39 +3727,292 @@
           <w:sz w:val="28"/>
           <w:szCs w:val="28"/>
         </w:rPr>
-        <w:t>При запуске программы пользователь видит главное окно приложения. Он щелкает указателем мыши по кнопке «Выбрать файлы», и с помощью стандартного диалогового окна выбирает их</w:t>
-      </w:r>
-      <w:r>
-        <w:rPr>
-          <w:rFonts w:ascii="Times New Roman" w:hAnsi="Times New Roman" w:cs="Times New Roman"/>
-          <w:sz w:val="28"/>
-          <w:szCs w:val="28"/>
-        </w:rPr>
-        <w:t xml:space="preserve"> (количеством 2 шт.)</w:t>
-      </w:r>
-      <w:r>
-        <w:rPr>
-          <w:rFonts w:ascii="Times New Roman" w:hAnsi="Times New Roman" w:cs="Times New Roman"/>
-          <w:sz w:val="28"/>
-          <w:szCs w:val="28"/>
-        </w:rPr>
-        <w:t xml:space="preserve"> из файловой системы. При нажатии кнопки диалога «</w:t>
-      </w:r>
-      <w:r>
-        <w:rPr>
-          <w:rFonts w:ascii="Times New Roman" w:hAnsi="Times New Roman" w:cs="Times New Roman"/>
-          <w:sz w:val="28"/>
-          <w:szCs w:val="28"/>
-        </w:rPr>
-        <w:t>Открыть</w:t>
-      </w:r>
-      <w:r>
-        <w:rPr>
-          <w:rFonts w:ascii="Times New Roman" w:hAnsi="Times New Roman" w:cs="Times New Roman"/>
-          <w:sz w:val="28"/>
-          <w:szCs w:val="28"/>
-        </w:rPr>
-        <w:t xml:space="preserve">» он видит эти файлы, </w:t>
+        <w:t>При запуске программы пользователь видит главное окно приложения. Он щелкает указателем мыши по кнопке «</w:t>
+      </w:r>
+      <w:r>
+        <w:rPr>
+          <w:rFonts w:ascii="Times New Roman" w:hAnsi="Times New Roman" w:cs="Times New Roman"/>
+          <w:sz w:val="28"/>
+          <w:szCs w:val="28"/>
+          <w:lang w:val="en-US"/>
+        </w:rPr>
+        <w:t>Add</w:t>
+      </w:r>
+      <w:r>
+        <w:rPr>
+          <w:rFonts w:ascii="Times New Roman" w:hAnsi="Times New Roman" w:cs="Times New Roman"/>
+          <w:sz w:val="28"/>
+          <w:szCs w:val="28"/>
+        </w:rPr>
+        <w:t xml:space="preserve"> </w:t>
+      </w:r>
+      <w:proofErr w:type="gramStart"/>
+      <w:r>
+        <w:rPr>
+          <w:rFonts w:ascii="Times New Roman" w:hAnsi="Times New Roman" w:cs="Times New Roman"/>
+          <w:sz w:val="28"/>
+          <w:szCs w:val="28"/>
+          <w:lang w:val="en-US"/>
+        </w:rPr>
+        <w:t>images</w:t>
+      </w:r>
+      <w:r>
+        <w:rPr>
+          <w:rFonts w:ascii="Times New Roman" w:hAnsi="Times New Roman" w:cs="Times New Roman"/>
+          <w:sz w:val="28"/>
+          <w:szCs w:val="28"/>
+        </w:rPr>
+        <w:t>..</w:t>
+      </w:r>
+      <w:proofErr w:type="gramEnd"/>
+      <w:r>
+        <w:rPr>
+          <w:rFonts w:ascii="Times New Roman" w:hAnsi="Times New Roman" w:cs="Times New Roman"/>
+          <w:sz w:val="28"/>
+          <w:szCs w:val="28"/>
+        </w:rPr>
+        <w:t>», и с помощью стандартного диалогового окна выбирает их</w:t>
+      </w:r>
+      <w:r>
+        <w:rPr>
+          <w:rFonts w:ascii="Times New Roman" w:hAnsi="Times New Roman" w:cs="Times New Roman"/>
+          <w:sz w:val="28"/>
+          <w:szCs w:val="28"/>
+        </w:rPr>
+        <w:t xml:space="preserve"> (количеством </w:t>
+      </w:r>
+      <w:r>
+        <w:rPr>
+          <w:rFonts w:ascii="Times New Roman" w:hAnsi="Times New Roman" w:cs="Times New Roman"/>
+          <w:sz w:val="28"/>
+          <w:szCs w:val="28"/>
+        </w:rPr>
+        <w:t>не менее двух</w:t>
+      </w:r>
+      <w:r>
+        <w:rPr>
+          <w:rFonts w:ascii="Times New Roman" w:hAnsi="Times New Roman" w:cs="Times New Roman"/>
+          <w:sz w:val="28"/>
+          <w:szCs w:val="28"/>
+        </w:rPr>
+        <w:t xml:space="preserve"> шт.)</w:t>
+      </w:r>
+      <w:r>
+        <w:rPr>
+          <w:rFonts w:ascii="Times New Roman" w:hAnsi="Times New Roman" w:cs="Times New Roman"/>
+          <w:sz w:val="28"/>
+          <w:szCs w:val="28"/>
+        </w:rPr>
+        <w:t xml:space="preserve"> из файловой системы. При нажатии кнопки «</w:t>
+      </w:r>
+      <w:r>
+        <w:rPr>
+          <w:rFonts w:ascii="Times New Roman" w:hAnsi="Times New Roman" w:cs="Times New Roman"/>
+          <w:sz w:val="28"/>
+          <w:szCs w:val="28"/>
+          <w:lang w:val="en-US"/>
+        </w:rPr>
+        <w:t>Open</w:t>
+      </w:r>
+      <w:r>
+        <w:rPr>
+          <w:rFonts w:ascii="Times New Roman" w:hAnsi="Times New Roman" w:cs="Times New Roman"/>
+          <w:sz w:val="28"/>
+          <w:szCs w:val="28"/>
+        </w:rPr>
+        <w:t>»</w:t>
+      </w:r>
+      <w:r>
+        <w:rPr>
+          <w:rFonts w:ascii="Times New Roman" w:hAnsi="Times New Roman" w:cs="Times New Roman"/>
+          <w:sz w:val="28"/>
+          <w:szCs w:val="28"/>
+        </w:rPr>
+        <w:t xml:space="preserve"> диалога</w:t>
+      </w:r>
+      <w:r>
+        <w:rPr>
+          <w:rFonts w:ascii="Times New Roman" w:hAnsi="Times New Roman" w:cs="Times New Roman"/>
+          <w:sz w:val="28"/>
+          <w:szCs w:val="28"/>
+        </w:rPr>
+        <w:t xml:space="preserve"> он видит эти файлы, представленные в окне приложения в удобной для манипулирования форме. </w:t>
+      </w:r>
+      <w:r>
+        <w:rPr>
+          <w:rFonts w:ascii="Times New Roman" w:hAnsi="Times New Roman" w:cs="Times New Roman"/>
+          <w:sz w:val="28"/>
+          <w:szCs w:val="28"/>
+        </w:rPr>
+        <w:t>После добавления файлов пользователь нажимает на элемент навигации «</w:t>
+      </w:r>
+      <w:r>
+        <w:rPr>
+          <w:rFonts w:ascii="Times New Roman" w:hAnsi="Times New Roman" w:cs="Times New Roman"/>
+          <w:sz w:val="28"/>
+          <w:szCs w:val="28"/>
+          <w:lang w:val="en-US"/>
+        </w:rPr>
+        <w:t>Next</w:t>
+      </w:r>
+      <w:r>
+        <w:rPr>
+          <w:rFonts w:ascii="Times New Roman" w:hAnsi="Times New Roman" w:cs="Times New Roman"/>
+          <w:sz w:val="28"/>
+          <w:szCs w:val="28"/>
+        </w:rPr>
+        <w:t>»</w:t>
+      </w:r>
+      <w:r>
+        <w:rPr>
+          <w:rFonts w:ascii="Times New Roman" w:hAnsi="Times New Roman" w:cs="Times New Roman"/>
+          <w:sz w:val="28"/>
+          <w:szCs w:val="28"/>
+        </w:rPr>
+        <w:t xml:space="preserve">, </w:t>
+      </w:r>
+      <w:r>
+        <w:rPr>
+          <w:rFonts w:ascii="Times New Roman" w:hAnsi="Times New Roman" w:cs="Times New Roman"/>
+          <w:sz w:val="28"/>
+          <w:szCs w:val="28"/>
+        </w:rPr>
+        <w:t>и</w:t>
+      </w:r>
+      <w:r>
+        <w:rPr>
+          <w:rFonts w:ascii="Times New Roman" w:hAnsi="Times New Roman" w:cs="Times New Roman"/>
+          <w:sz w:val="28"/>
+          <w:szCs w:val="28"/>
+        </w:rPr>
+        <w:t xml:space="preserve"> запуска</w:t>
+      </w:r>
+      <w:r>
+        <w:rPr>
+          <w:rFonts w:ascii="Times New Roman" w:hAnsi="Times New Roman" w:cs="Times New Roman"/>
+          <w:sz w:val="28"/>
+          <w:szCs w:val="28"/>
+        </w:rPr>
+        <w:t>ется процесс генерации панорамы.</w:t>
+      </w:r>
+      <w:r>
+        <w:rPr>
+          <w:rFonts w:ascii="Times New Roman" w:hAnsi="Times New Roman" w:cs="Times New Roman"/>
+          <w:sz w:val="28"/>
+          <w:szCs w:val="28"/>
+        </w:rPr>
+        <w:t xml:space="preserve"> </w:t>
+      </w:r>
+      <w:r>
+        <w:rPr>
+          <w:rFonts w:ascii="Times New Roman" w:hAnsi="Times New Roman" w:cs="Times New Roman"/>
+          <w:sz w:val="28"/>
+          <w:szCs w:val="28"/>
+        </w:rPr>
+        <w:t>П</w:t>
+      </w:r>
+      <w:r>
+        <w:rPr>
+          <w:rFonts w:ascii="Times New Roman" w:hAnsi="Times New Roman" w:cs="Times New Roman"/>
+          <w:sz w:val="28"/>
+          <w:szCs w:val="28"/>
+        </w:rPr>
+        <w:t>ользователь узнает об этом по смене вида указателя мыши. Когда процесс завершен, пользователь видит результат, оценивает его, щелкает по кнопке «</w:t>
+      </w:r>
+      <w:r>
+        <w:rPr>
+          <w:rFonts w:ascii="Times New Roman" w:hAnsi="Times New Roman" w:cs="Times New Roman"/>
+          <w:sz w:val="28"/>
+          <w:szCs w:val="28"/>
+          <w:lang w:val="en-US"/>
+        </w:rPr>
+        <w:t>Save</w:t>
+      </w:r>
+      <w:r>
+        <w:rPr>
+          <w:rFonts w:ascii="Times New Roman" w:hAnsi="Times New Roman" w:cs="Times New Roman"/>
+          <w:sz w:val="28"/>
+          <w:szCs w:val="28"/>
+        </w:rPr>
+        <w:t xml:space="preserve"> </w:t>
+      </w:r>
+      <w:proofErr w:type="gramStart"/>
+      <w:r>
+        <w:rPr>
+          <w:rFonts w:ascii="Times New Roman" w:hAnsi="Times New Roman" w:cs="Times New Roman"/>
+          <w:sz w:val="28"/>
+          <w:szCs w:val="28"/>
+          <w:lang w:val="en-US"/>
+        </w:rPr>
+        <w:t>as</w:t>
+      </w:r>
+      <w:r>
+        <w:rPr>
+          <w:rFonts w:ascii="Times New Roman" w:hAnsi="Times New Roman" w:cs="Times New Roman"/>
+          <w:sz w:val="28"/>
+          <w:szCs w:val="28"/>
+        </w:rPr>
+        <w:t>..</w:t>
+      </w:r>
+      <w:proofErr w:type="gramEnd"/>
+      <w:r>
+        <w:rPr>
+          <w:rFonts w:ascii="Times New Roman" w:hAnsi="Times New Roman" w:cs="Times New Roman"/>
+          <w:sz w:val="28"/>
+          <w:szCs w:val="28"/>
+        </w:rPr>
+        <w:t>». В открывшемся диалоге он выбирает нужный формат нового файла и вводит имя для него. После нажатия кнопки «</w:t>
+      </w:r>
+      <w:r>
+        <w:rPr>
+          <w:rFonts w:ascii="Times New Roman" w:hAnsi="Times New Roman" w:cs="Times New Roman"/>
+          <w:sz w:val="28"/>
+          <w:szCs w:val="28"/>
+          <w:lang w:val="en-US"/>
+        </w:rPr>
+        <w:t>Save</w:t>
+      </w:r>
+      <w:r>
+        <w:rPr>
+          <w:rFonts w:ascii="Times New Roman" w:hAnsi="Times New Roman" w:cs="Times New Roman"/>
+          <w:sz w:val="28"/>
+          <w:szCs w:val="28"/>
+        </w:rPr>
+        <w:t xml:space="preserve">» </w:t>
+      </w:r>
+      <w:r>
+        <w:rPr>
+          <w:rFonts w:ascii="Times New Roman" w:hAnsi="Times New Roman" w:cs="Times New Roman"/>
+          <w:sz w:val="28"/>
+          <w:szCs w:val="28"/>
+        </w:rPr>
+        <w:t xml:space="preserve">диалога </w:t>
+      </w:r>
+      <w:r>
+        <w:rPr>
+          <w:rFonts w:ascii="Times New Roman" w:hAnsi="Times New Roman" w:cs="Times New Roman"/>
+          <w:sz w:val="28"/>
+          <w:szCs w:val="28"/>
+        </w:rPr>
+        <w:t>пользователь снова видит результат. Он нажимает на крестообразную иконку в правом верхнем углу окна для закрытия приложения.</w:t>
+      </w:r>
+    </w:p>
+    <w:p>
+      <w:pPr>
+        <w:jc w:val="both"/>
+        <w:rPr>
+          <w:rFonts w:ascii="Times New Roman" w:hAnsi="Times New Roman" w:cs="Times New Roman"/>
+          <w:sz w:val="28"/>
+          <w:szCs w:val="28"/>
+        </w:rPr>
+      </w:pPr>
+      <w:r>
+        <w:rPr>
+          <w:rFonts w:ascii="Times New Roman" w:hAnsi="Times New Roman" w:cs="Times New Roman"/>
+          <w:sz w:val="28"/>
+          <w:szCs w:val="28"/>
+        </w:rPr>
+        <w:t xml:space="preserve">Используемые в этом методе операции по работе с диалоговыми окнами являются стандартными для оконных приложений, и возможностей по их </w:t>
       </w:r>
       <w:r>
         <w:rPr>
@@ -3717,25 +4021,7 @@
           <w:szCs w:val="28"/>
         </w:rPr>
         <w:lastRenderedPageBreak/>
-        <w:t>представленные в окне приложения в удобной для манипулирования форме. Тогда же автоматически запускается процесс генерации панорамы, и пользователь узнает об этом по смене вида указателя мыши. Когда процесс завершен, пользователь видит результат, оценивает его, щелкает по кнопке «Сохранить». В открывшемся диалоге он выбирает нужный формат нового файла и вводит имя для него. После нажатия кнопки диалога «Сохранить» пользователь снова видит результат. Он нажимает на крестообразную иконку в правом верхнем углу окна для закрытия приложения.</w:t>
-      </w:r>
-    </w:p>
-    <w:p>
-      <w:pPr>
-        <w:jc w:val="both"/>
-        <w:rPr>
-          <w:rFonts w:ascii="Times New Roman" w:hAnsi="Times New Roman" w:cs="Times New Roman"/>
-          <w:sz w:val="28"/>
-          <w:szCs w:val="28"/>
-        </w:rPr>
-      </w:pPr>
-      <w:r>
-        <w:rPr>
-          <w:rFonts w:ascii="Times New Roman" w:hAnsi="Times New Roman" w:cs="Times New Roman"/>
-          <w:sz w:val="28"/>
-          <w:szCs w:val="28"/>
-        </w:rPr>
-        <w:t>Используемые в этом методе операции по работе с диалоговыми окнами являются стандартными для оконных приложений, и возможностей по их оптимизации очень мало. Поэтому для упрощения они будут считаться цельными операциями</w:t>
+        <w:t>оптимизации очень мало. Поэтому для упрощения они будут считаться цельными операциями</w:t>
       </w:r>
       <w:r>
         <w:rPr>
@@ -3882,7 +4168,15 @@
           <w:sz w:val="28"/>
           <w:szCs w:val="28"/>
         </w:rPr>
-        <w:t xml:space="preserve"> в программном средстве синтеза панорамных изображений</w:t>
+        <w:t xml:space="preserve"> в </w:t>
+      </w:r>
+      <w:r>
+        <w:rPr>
+          <w:rFonts w:ascii="Times New Roman" w:hAnsi="Times New Roman" w:cs="Times New Roman"/>
+          <w:sz w:val="28"/>
+          <w:szCs w:val="28"/>
+        </w:rPr>
+        <w:t>ПС</w:t>
       </w:r>
     </w:p>
     <w:tbl>
@@ -4089,9 +4383,37 @@
                 <w:rFonts w:ascii="Times New Roman" w:hAnsi="Times New Roman" w:cs="Times New Roman"/>
                 <w:sz w:val="28"/>
                 <w:szCs w:val="28"/>
-              </w:rPr>
-              <w:t>Выбрать файлы</w:t>
-            </w:r>
+                <w:lang w:val="en-US"/>
+              </w:rPr>
+              <w:t>Add</w:t>
+            </w:r>
+            <w:r>
+              <w:rPr>
+                <w:rFonts w:ascii="Times New Roman" w:hAnsi="Times New Roman" w:cs="Times New Roman"/>
+                <w:sz w:val="28"/>
+                <w:szCs w:val="28"/>
+              </w:rPr>
+              <w:t xml:space="preserve"> </w:t>
+            </w:r>
+            <w:proofErr w:type="gramStart"/>
+            <w:r>
+              <w:rPr>
+                <w:rFonts w:ascii="Times New Roman" w:hAnsi="Times New Roman" w:cs="Times New Roman"/>
+                <w:sz w:val="28"/>
+                <w:szCs w:val="28"/>
+                <w:lang w:val="en-US"/>
+              </w:rPr>
+              <w:t>images</w:t>
+            </w:r>
+            <w:r>
+              <w:rPr>
+                <w:rFonts w:ascii="Times New Roman" w:hAnsi="Times New Roman" w:cs="Times New Roman"/>
+                <w:sz w:val="28"/>
+                <w:szCs w:val="28"/>
+              </w:rPr>
+              <w:t>..</w:t>
+            </w:r>
+            <w:proofErr w:type="gramEnd"/>
             <w:r>
               <w:rPr>
                 <w:rFonts w:ascii="Times New Roman" w:hAnsi="Times New Roman" w:cs="Times New Roman"/>
@@ -4293,57 +4615,55 @@
                 <w:rFonts w:ascii="Times New Roman" w:hAnsi="Times New Roman" w:cs="Times New Roman"/>
                 <w:sz w:val="28"/>
                 <w:szCs w:val="28"/>
+              </w:rPr>
+            </w:pPr>
+            <w:r>
+              <w:rPr>
+                <w:rFonts w:ascii="Times New Roman" w:hAnsi="Times New Roman" w:cs="Times New Roman"/>
+                <w:sz w:val="28"/>
+                <w:szCs w:val="28"/>
+              </w:rPr>
+              <w:t>Р</w:t>
+            </w:r>
+          </w:p>
+        </w:tc>
+        <w:tc>
+          <w:tcPr>
+            <w:tcW w:w="5670" w:type="dxa"/>
+          </w:tcPr>
+          <w:p>
+            <w:pPr>
+              <w:ind w:firstLine="0"/>
+              <w:rPr>
+                <w:rFonts w:ascii="Times New Roman" w:hAnsi="Times New Roman" w:cs="Times New Roman"/>
+                <w:sz w:val="28"/>
+                <w:szCs w:val="28"/>
+              </w:rPr>
+            </w:pPr>
+            <w:r>
+              <w:rPr>
+                <w:rFonts w:ascii="Times New Roman" w:hAnsi="Times New Roman" w:cs="Times New Roman"/>
+                <w:sz w:val="28"/>
+                <w:szCs w:val="28"/>
+              </w:rPr>
+              <w:t>Наведение указателя на кнопку «</w:t>
+            </w:r>
+            <w:r>
+              <w:rPr>
+                <w:rFonts w:ascii="Times New Roman" w:hAnsi="Times New Roman" w:cs="Times New Roman"/>
+                <w:sz w:val="28"/>
+                <w:szCs w:val="28"/>
                 <w:lang w:val="en-US"/>
               </w:rPr>
-            </w:pPr>
-            <w:r>
-              <w:rPr>
-                <w:rFonts w:ascii="Times New Roman" w:hAnsi="Times New Roman" w:cs="Times New Roman"/>
-                <w:sz w:val="28"/>
-                <w:szCs w:val="28"/>
-                <w:lang w:val="en-US"/>
-              </w:rPr>
-              <w:t>W(</w:t>
-            </w:r>
-            <w:r>
-              <w:rPr>
-                <w:rFonts w:ascii="Times New Roman" w:hAnsi="Times New Roman" w:cs="Times New Roman"/>
-                <w:sz w:val="28"/>
-                <w:szCs w:val="28"/>
-              </w:rPr>
-              <w:t>5</w:t>
-            </w:r>
-            <w:r>
-              <w:rPr>
-                <w:rFonts w:ascii="Times New Roman" w:hAnsi="Times New Roman" w:cs="Times New Roman"/>
-                <w:sz w:val="28"/>
-                <w:szCs w:val="28"/>
-                <w:lang w:val="en-US"/>
-              </w:rPr>
-              <w:t>)</w:t>
-            </w:r>
-          </w:p>
-        </w:tc>
-        <w:tc>
-          <w:tcPr>
-            <w:tcW w:w="5670" w:type="dxa"/>
-          </w:tcPr>
-          <w:p>
-            <w:pPr>
-              <w:ind w:firstLine="0"/>
-              <w:rPr>
-                <w:rFonts w:ascii="Times New Roman" w:hAnsi="Times New Roman" w:cs="Times New Roman"/>
-                <w:sz w:val="28"/>
-                <w:szCs w:val="28"/>
-              </w:rPr>
-            </w:pPr>
-            <w:r>
-              <w:rPr>
-                <w:rFonts w:ascii="Times New Roman" w:hAnsi="Times New Roman" w:cs="Times New Roman"/>
-                <w:sz w:val="28"/>
-                <w:szCs w:val="28"/>
-              </w:rPr>
-              <w:t>Ожидание ответа системы</w:t>
+              <w:t>Next</w:t>
+            </w:r>
+            <w:r>
+              <w:rPr>
+                <w:rFonts w:ascii="Times New Roman" w:hAnsi="Times New Roman" w:cs="Times New Roman"/>
+                <w:sz w:val="28"/>
+                <w:szCs w:val="28"/>
+              </w:rPr>
+              <w:t>»</w:t>
             </w:r>
           </w:p>
         </w:tc>
@@ -4359,25 +4679,15 @@
                 <w:rFonts w:ascii="Times New Roman" w:hAnsi="Times New Roman" w:cs="Times New Roman"/>
                 <w:sz w:val="28"/>
                 <w:szCs w:val="28"/>
-                <w:lang w:val="en-US"/>
-              </w:rPr>
-            </w:pPr>
-            <w:r>
-              <w:rPr>
-                <w:rFonts w:ascii="Times New Roman" w:hAnsi="Times New Roman" w:cs="Times New Roman"/>
-                <w:sz w:val="28"/>
-                <w:szCs w:val="28"/>
-              </w:rPr>
-              <w:t>5</w:t>
-            </w:r>
-            <w:r>
-              <w:rPr>
-                <w:rFonts w:ascii="Times New Roman" w:hAnsi="Times New Roman" w:cs="Times New Roman"/>
-                <w:sz w:val="28"/>
-                <w:szCs w:val="28"/>
-                <w:lang w:val="en-US"/>
-              </w:rPr>
-              <w:t>,00</w:t>
+              </w:rPr>
+            </w:pPr>
+            <w:r>
+              <w:rPr>
+                <w:rFonts w:ascii="Times New Roman" w:hAnsi="Times New Roman" w:cs="Times New Roman"/>
+                <w:sz w:val="28"/>
+                <w:szCs w:val="28"/>
+              </w:rPr>
+              <w:t>1,10</w:t>
             </w:r>
           </w:p>
         </w:tc>
@@ -4402,7 +4712,7 @@
                 <w:sz w:val="28"/>
                 <w:szCs w:val="28"/>
               </w:rPr>
-              <w:t>М</w:t>
+              <w:t>В</w:t>
             </w:r>
           </w:p>
         </w:tc>
@@ -4425,7 +4735,7 @@
                 <w:sz w:val="28"/>
                 <w:szCs w:val="28"/>
               </w:rPr>
-              <w:t>Умственная подготовка</w:t>
+              <w:t>Клик по кнопке</w:t>
             </w:r>
           </w:p>
         </w:tc>
@@ -4449,7 +4759,7 @@
                 <w:sz w:val="28"/>
                 <w:szCs w:val="28"/>
               </w:rPr>
-              <w:t>1,20</w:t>
+              <w:t>0,10</w:t>
             </w:r>
           </w:p>
         </w:tc>
@@ -4466,15 +4776,34 @@
                 <w:rFonts w:ascii="Times New Roman" w:hAnsi="Times New Roman" w:cs="Times New Roman"/>
                 <w:sz w:val="28"/>
                 <w:szCs w:val="28"/>
-              </w:rPr>
-            </w:pPr>
-            <w:r>
-              <w:rPr>
-                <w:rFonts w:ascii="Times New Roman" w:hAnsi="Times New Roman" w:cs="Times New Roman"/>
-                <w:sz w:val="28"/>
-                <w:szCs w:val="28"/>
-              </w:rPr>
-              <w:t>Р</w:t>
+                <w:lang w:val="en-US"/>
+              </w:rPr>
+            </w:pPr>
+            <w:r>
+              <w:rPr>
+                <w:rFonts w:ascii="Times New Roman" w:hAnsi="Times New Roman" w:cs="Times New Roman"/>
+                <w:sz w:val="28"/>
+                <w:szCs w:val="28"/>
+                <w:lang w:val="en-US"/>
+              </w:rPr>
+              <w:t>W(</w:t>
+            </w:r>
+            <w:r>
+              <w:rPr>
+                <w:rFonts w:ascii="Times New Roman" w:hAnsi="Times New Roman" w:cs="Times New Roman"/>
+                <w:sz w:val="28"/>
+                <w:szCs w:val="28"/>
+              </w:rPr>
+              <w:t>5</w:t>
+            </w:r>
+            <w:r>
+              <w:rPr>
+                <w:rFonts w:ascii="Times New Roman" w:hAnsi="Times New Roman" w:cs="Times New Roman"/>
+                <w:sz w:val="28"/>
+                <w:szCs w:val="28"/>
+                <w:lang w:val="en-US"/>
+              </w:rPr>
+              <w:t>)</w:t>
             </w:r>
           </w:p>
         </w:tc>
@@ -4497,7 +4826,7 @@
                 <w:sz w:val="28"/>
                 <w:szCs w:val="28"/>
               </w:rPr>
-              <w:t>Наведение указателя на кнопку «Сохранить»</w:t>
+              <w:t>Ожидание ответа системы</w:t>
             </w:r>
           </w:p>
         </w:tc>
@@ -4513,15 +4842,25 @@
                 <w:rFonts w:ascii="Times New Roman" w:hAnsi="Times New Roman" w:cs="Times New Roman"/>
                 <w:sz w:val="28"/>
                 <w:szCs w:val="28"/>
-              </w:rPr>
-            </w:pPr>
-            <w:r>
-              <w:rPr>
-                <w:rFonts w:ascii="Times New Roman" w:hAnsi="Times New Roman" w:cs="Times New Roman"/>
-                <w:sz w:val="28"/>
-                <w:szCs w:val="28"/>
-              </w:rPr>
-              <w:t>1,10</w:t>
+                <w:lang w:val="en-US"/>
+              </w:rPr>
+            </w:pPr>
+            <w:r>
+              <w:rPr>
+                <w:rFonts w:ascii="Times New Roman" w:hAnsi="Times New Roman" w:cs="Times New Roman"/>
+                <w:sz w:val="28"/>
+                <w:szCs w:val="28"/>
+              </w:rPr>
+              <w:t>5</w:t>
+            </w:r>
+            <w:r>
+              <w:rPr>
+                <w:rFonts w:ascii="Times New Roman" w:hAnsi="Times New Roman" w:cs="Times New Roman"/>
+                <w:sz w:val="28"/>
+                <w:szCs w:val="28"/>
+                <w:lang w:val="en-US"/>
+              </w:rPr>
+              <w:t>,00</w:t>
             </w:r>
           </w:p>
         </w:tc>
@@ -4546,7 +4885,7 @@
                 <w:sz w:val="28"/>
                 <w:szCs w:val="28"/>
               </w:rPr>
-              <w:t>В</w:t>
+              <w:t>М</w:t>
             </w:r>
           </w:p>
         </w:tc>
@@ -4569,15 +4908,7 @@
                 <w:sz w:val="28"/>
                 <w:szCs w:val="28"/>
               </w:rPr>
-              <w:t xml:space="preserve">Клик </w:t>
-            </w:r>
-            <w:r>
-              <w:rPr>
-                <w:rFonts w:ascii="Times New Roman" w:hAnsi="Times New Roman" w:cs="Times New Roman"/>
-                <w:sz w:val="28"/>
-                <w:szCs w:val="28"/>
-              </w:rPr>
-              <w:t>по кнопке</w:t>
+              <w:t>Умственная подготовка</w:t>
             </w:r>
           </w:p>
         </w:tc>
@@ -4601,7 +4932,7 @@
                 <w:sz w:val="28"/>
                 <w:szCs w:val="28"/>
               </w:rPr>
-              <w:t>0,10</w:t>
+              <w:t>1,20</w:t>
             </w:r>
           </w:p>
         </w:tc>
@@ -4618,9 +4949,57 @@
                 <w:rFonts w:ascii="Times New Roman" w:hAnsi="Times New Roman" w:cs="Times New Roman"/>
                 <w:sz w:val="28"/>
                 <w:szCs w:val="28"/>
+              </w:rPr>
+            </w:pPr>
+            <w:r>
+              <w:rPr>
+                <w:rFonts w:ascii="Times New Roman" w:hAnsi="Times New Roman" w:cs="Times New Roman"/>
+                <w:sz w:val="28"/>
+                <w:szCs w:val="28"/>
+              </w:rPr>
+              <w:t>Р</w:t>
+            </w:r>
+          </w:p>
+        </w:tc>
+        <w:tc>
+          <w:tcPr>
+            <w:tcW w:w="5670" w:type="dxa"/>
+          </w:tcPr>
+          <w:p>
+            <w:pPr>
+              <w:ind w:firstLine="0"/>
+              <w:rPr>
+                <w:rFonts w:ascii="Times New Roman" w:hAnsi="Times New Roman" w:cs="Times New Roman"/>
+                <w:sz w:val="28"/>
+                <w:szCs w:val="28"/>
+              </w:rPr>
+            </w:pPr>
+            <w:r>
+              <w:rPr>
+                <w:rFonts w:ascii="Times New Roman" w:hAnsi="Times New Roman" w:cs="Times New Roman"/>
+                <w:sz w:val="28"/>
+                <w:szCs w:val="28"/>
+              </w:rPr>
+              <w:t>Наведение указателя на кнопку «</w:t>
+            </w:r>
+            <w:r>
+              <w:rPr>
+                <w:rFonts w:ascii="Times New Roman" w:hAnsi="Times New Roman" w:cs="Times New Roman"/>
+                <w:sz w:val="28"/>
+                <w:szCs w:val="28"/>
                 <w:lang w:val="en-US"/>
               </w:rPr>
-            </w:pPr>
+              <w:t>Save</w:t>
+            </w:r>
+            <w:r>
+              <w:rPr>
+                <w:rFonts w:ascii="Times New Roman" w:hAnsi="Times New Roman" w:cs="Times New Roman"/>
+                <w:sz w:val="28"/>
+                <w:szCs w:val="28"/>
+              </w:rPr>
+              <w:t xml:space="preserve"> </w:t>
+            </w:r>
+            <w:proofErr w:type="gramStart"/>
             <w:r>
               <w:rPr>
                 <w:rFonts w:ascii="Times New Roman" w:hAnsi="Times New Roman" w:cs="Times New Roman"/>
@@ -4628,30 +5007,24 @@
                 <w:szCs w:val="28"/>
                 <w:lang w:val="en-US"/>
               </w:rPr>
-              <w:t>D</w:t>
-            </w:r>
-          </w:p>
-        </w:tc>
-        <w:tc>
-          <w:tcPr>
-            <w:tcW w:w="5670" w:type="dxa"/>
-          </w:tcPr>
-          <w:p>
-            <w:pPr>
-              <w:ind w:firstLine="0"/>
-              <w:rPr>
-                <w:rFonts w:ascii="Times New Roman" w:hAnsi="Times New Roman" w:cs="Times New Roman"/>
-                <w:sz w:val="28"/>
-                <w:szCs w:val="28"/>
-              </w:rPr>
-            </w:pPr>
-            <w:r>
-              <w:rPr>
-                <w:rFonts w:ascii="Times New Roman" w:hAnsi="Times New Roman" w:cs="Times New Roman"/>
-                <w:sz w:val="28"/>
-                <w:szCs w:val="28"/>
-              </w:rPr>
-              <w:t>Работа с диалоговым окном сохранения файла</w:t>
+              <w:t>as</w:t>
+            </w:r>
+            <w:r>
+              <w:rPr>
+                <w:rFonts w:ascii="Times New Roman" w:hAnsi="Times New Roman" w:cs="Times New Roman"/>
+                <w:sz w:val="28"/>
+                <w:szCs w:val="28"/>
+              </w:rPr>
+              <w:t>..</w:t>
+            </w:r>
+            <w:proofErr w:type="gramEnd"/>
+            <w:r>
+              <w:rPr>
+                <w:rFonts w:ascii="Times New Roman" w:hAnsi="Times New Roman" w:cs="Times New Roman"/>
+                <w:sz w:val="28"/>
+                <w:szCs w:val="28"/>
+              </w:rPr>
+              <w:t>»</w:t>
             </w:r>
           </w:p>
         </w:tc>
@@ -4675,7 +5048,7 @@
                 <w:sz w:val="28"/>
                 <w:szCs w:val="28"/>
               </w:rPr>
-              <w:t>5,00</w:t>
+              <w:t>1,10</w:t>
             </w:r>
           </w:p>
         </w:tc>
@@ -4700,7 +5073,7 @@
                 <w:sz w:val="28"/>
                 <w:szCs w:val="28"/>
               </w:rPr>
-              <w:t>Р</w:t>
+              <w:t>В</w:t>
             </w:r>
           </w:p>
         </w:tc>
@@ -4723,7 +5096,15 @@
                 <w:sz w:val="28"/>
                 <w:szCs w:val="28"/>
               </w:rPr>
-              <w:t>Наведение указателя на иконку закрытия окна приложения</w:t>
+              <w:t xml:space="preserve">Клик </w:t>
+            </w:r>
+            <w:r>
+              <w:rPr>
+                <w:rFonts w:ascii="Times New Roman" w:hAnsi="Times New Roman" w:cs="Times New Roman"/>
+                <w:sz w:val="28"/>
+                <w:szCs w:val="28"/>
+              </w:rPr>
+              <w:t>по кнопке</w:t>
             </w:r>
           </w:p>
         </w:tc>
@@ -4747,7 +5128,7 @@
                 <w:sz w:val="28"/>
                 <w:szCs w:val="28"/>
               </w:rPr>
-              <w:t>1,10</w:t>
+              <w:t>0,10</w:t>
             </w:r>
           </w:p>
         </w:tc>
@@ -4764,6 +5145,152 @@
                 <w:rFonts w:ascii="Times New Roman" w:hAnsi="Times New Roman" w:cs="Times New Roman"/>
                 <w:sz w:val="28"/>
                 <w:szCs w:val="28"/>
+                <w:lang w:val="en-US"/>
+              </w:rPr>
+            </w:pPr>
+            <w:r>
+              <w:rPr>
+                <w:rFonts w:ascii="Times New Roman" w:hAnsi="Times New Roman" w:cs="Times New Roman"/>
+                <w:sz w:val="28"/>
+                <w:szCs w:val="28"/>
+                <w:lang w:val="en-US"/>
+              </w:rPr>
+              <w:t>D</w:t>
+            </w:r>
+          </w:p>
+        </w:tc>
+        <w:tc>
+          <w:tcPr>
+            <w:tcW w:w="5670" w:type="dxa"/>
+          </w:tcPr>
+          <w:p>
+            <w:pPr>
+              <w:ind w:firstLine="0"/>
+              <w:rPr>
+                <w:rFonts w:ascii="Times New Roman" w:hAnsi="Times New Roman" w:cs="Times New Roman"/>
+                <w:sz w:val="28"/>
+                <w:szCs w:val="28"/>
+              </w:rPr>
+            </w:pPr>
+            <w:r>
+              <w:rPr>
+                <w:rFonts w:ascii="Times New Roman" w:hAnsi="Times New Roman" w:cs="Times New Roman"/>
+                <w:sz w:val="28"/>
+                <w:szCs w:val="28"/>
+              </w:rPr>
+              <w:t>Работа с диалоговым окном сохранения файла</w:t>
+            </w:r>
+          </w:p>
+        </w:tc>
+        <w:tc>
+          <w:tcPr>
+            <w:tcW w:w="1700" w:type="dxa"/>
+          </w:tcPr>
+          <w:p>
+            <w:pPr>
+              <w:ind w:firstLine="0"/>
+              <w:jc w:val="center"/>
+              <w:rPr>
+                <w:rFonts w:ascii="Times New Roman" w:hAnsi="Times New Roman" w:cs="Times New Roman"/>
+                <w:sz w:val="28"/>
+                <w:szCs w:val="28"/>
+              </w:rPr>
+            </w:pPr>
+            <w:r>
+              <w:rPr>
+                <w:rFonts w:ascii="Times New Roman" w:hAnsi="Times New Roman" w:cs="Times New Roman"/>
+                <w:sz w:val="28"/>
+                <w:szCs w:val="28"/>
+              </w:rPr>
+              <w:t>5,00</w:t>
+            </w:r>
+          </w:p>
+        </w:tc>
+      </w:tr>
+      <w:tr>
+        <w:tc>
+          <w:tcPr>
+            <w:tcW w:w="1980" w:type="dxa"/>
+          </w:tcPr>
+          <w:p>
+            <w:pPr>
+              <w:ind w:firstLine="0"/>
+              <w:rPr>
+                <w:rFonts w:ascii="Times New Roman" w:hAnsi="Times New Roman" w:cs="Times New Roman"/>
+                <w:sz w:val="28"/>
+                <w:szCs w:val="28"/>
+              </w:rPr>
+            </w:pPr>
+            <w:r>
+              <w:rPr>
+                <w:rFonts w:ascii="Times New Roman" w:hAnsi="Times New Roman" w:cs="Times New Roman"/>
+                <w:sz w:val="28"/>
+                <w:szCs w:val="28"/>
+              </w:rPr>
+              <w:t>Р</w:t>
+            </w:r>
+          </w:p>
+        </w:tc>
+        <w:tc>
+          <w:tcPr>
+            <w:tcW w:w="5670" w:type="dxa"/>
+          </w:tcPr>
+          <w:p>
+            <w:pPr>
+              <w:ind w:firstLine="0"/>
+              <w:rPr>
+                <w:rFonts w:ascii="Times New Roman" w:hAnsi="Times New Roman" w:cs="Times New Roman"/>
+                <w:sz w:val="28"/>
+                <w:szCs w:val="28"/>
+              </w:rPr>
+            </w:pPr>
+            <w:r>
+              <w:rPr>
+                <w:rFonts w:ascii="Times New Roman" w:hAnsi="Times New Roman" w:cs="Times New Roman"/>
+                <w:sz w:val="28"/>
+                <w:szCs w:val="28"/>
+              </w:rPr>
+              <w:t>Наведение указателя на иконку закрытия окна приложения</w:t>
+            </w:r>
+          </w:p>
+        </w:tc>
+        <w:tc>
+          <w:tcPr>
+            <w:tcW w:w="1700" w:type="dxa"/>
+          </w:tcPr>
+          <w:p>
+            <w:pPr>
+              <w:ind w:firstLine="0"/>
+              <w:jc w:val="center"/>
+              <w:rPr>
+                <w:rFonts w:ascii="Times New Roman" w:hAnsi="Times New Roman" w:cs="Times New Roman"/>
+                <w:sz w:val="28"/>
+                <w:szCs w:val="28"/>
+              </w:rPr>
+            </w:pPr>
+            <w:r>
+              <w:rPr>
+                <w:rFonts w:ascii="Times New Roman" w:hAnsi="Times New Roman" w:cs="Times New Roman"/>
+                <w:sz w:val="28"/>
+                <w:szCs w:val="28"/>
+              </w:rPr>
+              <w:t>1,10</w:t>
+            </w:r>
+          </w:p>
+        </w:tc>
+      </w:tr>
+      <w:tr>
+        <w:tc>
+          <w:tcPr>
+            <w:tcW w:w="1980" w:type="dxa"/>
+          </w:tcPr>
+          <w:p>
+            <w:pPr>
+              <w:ind w:firstLine="0"/>
+              <w:rPr>
+                <w:rFonts w:ascii="Times New Roman" w:hAnsi="Times New Roman" w:cs="Times New Roman"/>
+                <w:sz w:val="28"/>
+                <w:szCs w:val="28"/>
               </w:rPr>
             </w:pPr>
             <w:r>
@@ -4866,7 +5393,7 @@
           <w:sz w:val="28"/>
           <w:szCs w:val="28"/>
         </w:rPr>
-        <w:t>1</w:t>
+        <w:t>2,2</w:t>
       </w:r>
       <w:r>
         <w:rPr>
@@ -4882,6 +5409,166 @@
           <w:sz w:val="28"/>
           <w:szCs w:val="28"/>
         </w:rPr>
+        <w:t>ы</w:t>
+      </w:r>
+      <w:r>
+        <w:rPr>
+          <w:rFonts w:ascii="Times New Roman" w:hAnsi="Times New Roman" w:cs="Times New Roman"/>
+          <w:sz w:val="28"/>
+          <w:szCs w:val="28"/>
+        </w:rPr>
+        <w:t>, от запуска до закрытия программы</w:t>
+      </w:r>
+      <w:r>
+        <w:rPr>
+          <w:rFonts w:ascii="Times New Roman" w:hAnsi="Times New Roman" w:cs="Times New Roman"/>
+          <w:sz w:val="28"/>
+          <w:szCs w:val="28"/>
+        </w:rPr>
+        <w:t>.</w:t>
+      </w:r>
+    </w:p>
+    <w:p>
+      <w:pPr>
+        <w:ind w:firstLine="706"/>
+        <w:jc w:val="both"/>
+        <w:rPr>
+          <w:rFonts w:ascii="Times New Roman" w:hAnsi="Times New Roman" w:cs="Times New Roman"/>
+          <w:sz w:val="28"/>
+          <w:szCs w:val="28"/>
+        </w:rPr>
+      </w:pPr>
+      <w:r>
+        <w:rPr>
+          <w:rFonts w:ascii="Times New Roman" w:hAnsi="Times New Roman" w:cs="Times New Roman"/>
+          <w:sz w:val="28"/>
+          <w:szCs w:val="28"/>
+        </w:rPr>
+        <w:t>Анализ последовательности показывает, что повторяемой операцией при работе с ПС является наведение и клик по различным кнопкам на интерфейсе</w:t>
+      </w:r>
+      <w:r>
+        <w:rPr>
+          <w:rFonts w:ascii="Times New Roman" w:hAnsi="Times New Roman" w:cs="Times New Roman"/>
+          <w:sz w:val="28"/>
+          <w:szCs w:val="28"/>
+        </w:rPr>
+        <w:t>.</w:t>
+      </w:r>
+      <w:r>
+        <w:rPr>
+          <w:rFonts w:ascii="Times New Roman" w:hAnsi="Times New Roman" w:cs="Times New Roman"/>
+          <w:sz w:val="28"/>
+          <w:szCs w:val="28"/>
+        </w:rPr>
+        <w:t xml:space="preserve"> Существует альтернатива этим действиям. В</w:t>
+      </w:r>
+      <w:r>
+        <w:rPr>
+          <w:rFonts w:ascii="Times New Roman" w:hAnsi="Times New Roman" w:cs="Times New Roman"/>
+          <w:sz w:val="28"/>
+          <w:szCs w:val="28"/>
+        </w:rPr>
+        <w:t xml:space="preserve"> популярных приложениях, поддерживающими работу с файлами, часто определены комбинации «быстрых клавиш». Так, нажатие и удержание нескольких клавиш в определенном порядке вызывает выполнение некоторого действия, которое закреплено за этим сочетанием. Для операций загрузки и сохранения файлов обычно используются комбинации </w:t>
+      </w:r>
+      <w:r>
+        <w:rPr>
+          <w:rFonts w:ascii="Times New Roman" w:hAnsi="Times New Roman" w:cs="Times New Roman"/>
+          <w:sz w:val="28"/>
+          <w:szCs w:val="28"/>
+          <w:lang w:val="en-US"/>
+        </w:rPr>
+        <w:t>Ctrl</w:t>
+      </w:r>
+      <w:r>
+        <w:rPr>
+          <w:rFonts w:ascii="Times New Roman" w:hAnsi="Times New Roman" w:cs="Times New Roman"/>
+          <w:sz w:val="28"/>
+          <w:szCs w:val="28"/>
+        </w:rPr>
+        <w:t>+</w:t>
+      </w:r>
+      <w:r>
+        <w:rPr>
+          <w:rFonts w:ascii="Times New Roman" w:hAnsi="Times New Roman" w:cs="Times New Roman"/>
+          <w:sz w:val="28"/>
+          <w:szCs w:val="28"/>
+          <w:lang w:val="en-US"/>
+        </w:rPr>
+        <w:t>O</w:t>
+      </w:r>
+      <w:r>
+        <w:rPr>
+          <w:rFonts w:ascii="Times New Roman" w:hAnsi="Times New Roman" w:cs="Times New Roman"/>
+          <w:sz w:val="28"/>
+          <w:szCs w:val="28"/>
+        </w:rPr>
+        <w:t xml:space="preserve"> </w:t>
+      </w:r>
+      <w:r>
+        <w:rPr>
+          <w:rFonts w:ascii="Times New Roman" w:hAnsi="Times New Roman" w:cs="Times New Roman"/>
+          <w:sz w:val="28"/>
+          <w:szCs w:val="28"/>
+        </w:rPr>
+        <w:t xml:space="preserve">и </w:t>
+      </w:r>
+      <w:r>
+        <w:rPr>
+          <w:rFonts w:ascii="Times New Roman" w:hAnsi="Times New Roman" w:cs="Times New Roman"/>
+          <w:sz w:val="28"/>
+          <w:szCs w:val="28"/>
+          <w:lang w:val="en-US"/>
+        </w:rPr>
+        <w:t>Ctrl</w:t>
+      </w:r>
+      <w:r>
+        <w:rPr>
+          <w:rFonts w:ascii="Times New Roman" w:hAnsi="Times New Roman" w:cs="Times New Roman"/>
+          <w:sz w:val="28"/>
+          <w:szCs w:val="28"/>
+        </w:rPr>
+        <w:t>+</w:t>
+      </w:r>
+      <w:r>
+        <w:rPr>
+          <w:rFonts w:ascii="Times New Roman" w:hAnsi="Times New Roman" w:cs="Times New Roman"/>
+          <w:sz w:val="28"/>
+          <w:szCs w:val="28"/>
+          <w:lang w:val="en-US"/>
+        </w:rPr>
+        <w:t>S</w:t>
+      </w:r>
+      <w:r>
+        <w:rPr>
+          <w:rFonts w:ascii="Times New Roman" w:hAnsi="Times New Roman" w:cs="Times New Roman"/>
+          <w:sz w:val="28"/>
+          <w:szCs w:val="28"/>
+        </w:rPr>
+        <w:t xml:space="preserve">, соответственно. Для закрытия приложения также можно ввести особую комбинацию, состоящую из одной клавиши - </w:t>
+      </w:r>
+      <w:r>
+        <w:rPr>
+          <w:rFonts w:ascii="Times New Roman" w:hAnsi="Times New Roman" w:cs="Times New Roman"/>
+          <w:sz w:val="28"/>
+          <w:szCs w:val="28"/>
+          <w:lang w:val="en-US"/>
+        </w:rPr>
+        <w:t>Esc</w:t>
+      </w:r>
+      <w:r>
+        <w:rPr>
+          <w:rFonts w:ascii="Times New Roman" w:hAnsi="Times New Roman" w:cs="Times New Roman"/>
+          <w:sz w:val="28"/>
+          <w:szCs w:val="28"/>
+        </w:rPr>
+        <w:t>. Так как подобное поведение присуще ограниченному числ</w:t>
+      </w:r>
+      <w:r>
+        <w:rPr>
+          <w:rFonts w:ascii="Times New Roman" w:hAnsi="Times New Roman" w:cs="Times New Roman"/>
+          <w:sz w:val="28"/>
+          <w:szCs w:val="28"/>
+        </w:rPr>
         <w:t>у</w:t>
       </w:r>
       <w:r>
@@ -4890,7 +5577,49 @@
           <w:sz w:val="28"/>
           <w:szCs w:val="28"/>
         </w:rPr>
-        <w:t>, от запуска до закрытия программы</w:t>
+        <w:t xml:space="preserve"> приложений</w:t>
+      </w:r>
+      <w:r>
+        <w:rPr>
+          <w:rFonts w:ascii="Times New Roman" w:hAnsi="Times New Roman" w:cs="Times New Roman"/>
+          <w:sz w:val="28"/>
+          <w:szCs w:val="28"/>
+        </w:rPr>
+        <w:t xml:space="preserve"> и при случайном использовании может привести к потере данных, следует вывести диалог с требованием подтверждения закрытия приложения. Для ускорения работы с ним можно установить фокус по умолчанию на вариант «Закрыть», что позволит </w:t>
+      </w:r>
+      <w:r>
+        <w:rPr>
+          <w:rFonts w:ascii="Times New Roman" w:hAnsi="Times New Roman" w:cs="Times New Roman"/>
+          <w:sz w:val="28"/>
+          <w:szCs w:val="28"/>
+        </w:rPr>
+        <w:lastRenderedPageBreak/>
+        <w:t>совершить операцию</w:t>
+      </w:r>
+      <w:r>
+        <w:rPr>
+          <w:rFonts w:ascii="Times New Roman" w:hAnsi="Times New Roman" w:cs="Times New Roman"/>
+          <w:sz w:val="28"/>
+          <w:szCs w:val="28"/>
+        </w:rPr>
+        <w:t xml:space="preserve"> одним </w:t>
+      </w:r>
+      <w:r>
+        <w:rPr>
+          <w:rFonts w:ascii="Times New Roman" w:hAnsi="Times New Roman" w:cs="Times New Roman"/>
+          <w:sz w:val="28"/>
+          <w:szCs w:val="28"/>
+        </w:rPr>
+        <w:t xml:space="preserve">нажатием клавиши </w:t>
+      </w:r>
+      <w:r>
+        <w:rPr>
+          <w:rFonts w:ascii="Times New Roman" w:hAnsi="Times New Roman" w:cs="Times New Roman"/>
+          <w:sz w:val="28"/>
+          <w:szCs w:val="28"/>
+          <w:lang w:val="en-US"/>
+        </w:rPr>
+        <w:t>Enter</w:t>
       </w:r>
       <w:r>
         <w:rPr>
@@ -4900,32 +5629,21 @@
         </w:rPr>
         <w:t>.</w:t>
       </w:r>
-    </w:p>
-    <w:p>
-      <w:pPr>
-        <w:jc w:val="both"/>
-        <w:rPr>
-          <w:rFonts w:ascii="Times New Roman" w:hAnsi="Times New Roman" w:cs="Times New Roman"/>
-          <w:sz w:val="28"/>
-          <w:szCs w:val="28"/>
-        </w:rPr>
-      </w:pPr>
-      <w:r>
-        <w:rPr>
-          <w:rFonts w:ascii="Times New Roman" w:hAnsi="Times New Roman" w:cs="Times New Roman"/>
-          <w:sz w:val="28"/>
-          <w:szCs w:val="28"/>
-        </w:rPr>
-        <w:t xml:space="preserve">Определено несколько способов ускорения данного метода. Во-первых, в популярных приложениях, поддерживающими работу с файлами, часто определены комбинации «быстрых клавиш». Так, нажатие и удержание нескольких клавиш в определенном порядке вызывает выполнение некоторого действия, которое закреплено за этим сочетанием. Для операций загрузки и </w:t>
-      </w:r>
-      <w:r>
-        <w:rPr>
-          <w:rFonts w:ascii="Times New Roman" w:hAnsi="Times New Roman" w:cs="Times New Roman"/>
-          <w:sz w:val="28"/>
-          <w:szCs w:val="28"/>
-        </w:rPr>
-        <w:lastRenderedPageBreak/>
-        <w:t xml:space="preserve">сохранения файлов обычно используются комбинации </w:t>
+      <w:r>
+        <w:rPr>
+          <w:rFonts w:ascii="Times New Roman" w:hAnsi="Times New Roman" w:cs="Times New Roman"/>
+          <w:sz w:val="28"/>
+          <w:szCs w:val="28"/>
+        </w:rPr>
+        <w:t xml:space="preserve"> </w:t>
+      </w:r>
+      <w:r>
+        <w:rPr>
+          <w:rFonts w:ascii="Times New Roman" w:hAnsi="Times New Roman" w:cs="Times New Roman"/>
+          <w:sz w:val="28"/>
+          <w:szCs w:val="28"/>
+        </w:rPr>
+        <w:t>Аналогичный подход целесообразен и для элемента навигации «</w:t>
       </w:r>
       <w:r>
         <w:rPr>
@@ -4934,134 +5652,31 @@
           <w:szCs w:val="28"/>
           <w:lang w:val="en-US"/>
         </w:rPr>
-        <w:t>Ctrl</w:t>
-      </w:r>
-      <w:r>
-        <w:rPr>
-          <w:rFonts w:ascii="Times New Roman" w:hAnsi="Times New Roman" w:cs="Times New Roman"/>
-          <w:sz w:val="28"/>
-          <w:szCs w:val="28"/>
-        </w:rPr>
-        <w:t>+</w:t>
-      </w:r>
-      <w:r>
-        <w:rPr>
-          <w:rFonts w:ascii="Times New Roman" w:hAnsi="Times New Roman" w:cs="Times New Roman"/>
-          <w:sz w:val="28"/>
-          <w:szCs w:val="28"/>
-          <w:lang w:val="en-US"/>
-        </w:rPr>
-        <w:t>O</w:t>
-      </w:r>
-      <w:r>
-        <w:rPr>
-          <w:rFonts w:ascii="Times New Roman" w:hAnsi="Times New Roman" w:cs="Times New Roman"/>
-          <w:sz w:val="28"/>
-          <w:szCs w:val="28"/>
-        </w:rPr>
-        <w:t xml:space="preserve"> </w:t>
-      </w:r>
-      <w:r>
-        <w:rPr>
-          <w:rFonts w:ascii="Times New Roman" w:hAnsi="Times New Roman" w:cs="Times New Roman"/>
-          <w:sz w:val="28"/>
-          <w:szCs w:val="28"/>
-        </w:rPr>
-        <w:t xml:space="preserve">и </w:t>
-      </w:r>
-      <w:r>
-        <w:rPr>
-          <w:rFonts w:ascii="Times New Roman" w:hAnsi="Times New Roman" w:cs="Times New Roman"/>
-          <w:sz w:val="28"/>
-          <w:szCs w:val="28"/>
-          <w:lang w:val="en-US"/>
-        </w:rPr>
-        <w:t>Ctrl</w:t>
-      </w:r>
-      <w:r>
-        <w:rPr>
-          <w:rFonts w:ascii="Times New Roman" w:hAnsi="Times New Roman" w:cs="Times New Roman"/>
-          <w:sz w:val="28"/>
-          <w:szCs w:val="28"/>
-        </w:rPr>
-        <w:t>+</w:t>
-      </w:r>
-      <w:r>
-        <w:rPr>
-          <w:rFonts w:ascii="Times New Roman" w:hAnsi="Times New Roman" w:cs="Times New Roman"/>
-          <w:sz w:val="28"/>
-          <w:szCs w:val="28"/>
-          <w:lang w:val="en-US"/>
-        </w:rPr>
-        <w:t>S</w:t>
-      </w:r>
-      <w:r>
-        <w:rPr>
-          <w:rFonts w:ascii="Times New Roman" w:hAnsi="Times New Roman" w:cs="Times New Roman"/>
-          <w:sz w:val="28"/>
-          <w:szCs w:val="28"/>
-        </w:rPr>
-        <w:t xml:space="preserve">, соответственно. Для закрытия приложения также можно ввести особую комбинацию, состоящую из одной клавиши - </w:t>
-      </w:r>
-      <w:r>
-        <w:rPr>
-          <w:rFonts w:ascii="Times New Roman" w:hAnsi="Times New Roman" w:cs="Times New Roman"/>
-          <w:sz w:val="28"/>
-          <w:szCs w:val="28"/>
-          <w:lang w:val="en-US"/>
-        </w:rPr>
-        <w:t>Esc</w:t>
-      </w:r>
-      <w:r>
-        <w:rPr>
-          <w:rFonts w:ascii="Times New Roman" w:hAnsi="Times New Roman" w:cs="Times New Roman"/>
-          <w:sz w:val="28"/>
-          <w:szCs w:val="28"/>
-        </w:rPr>
-        <w:t xml:space="preserve">. Так как подобное поведение присуще ограниченному числе приложений, и при случайном использовании может привести к потере данных, следует вывести диалог с требованием подтверждения закрытия приложения. Для ускорения работы с ним можно установить фокус по умолчанию на вариант «Закрыть», что позволит совершить операцию нажатием клавиши </w:t>
-      </w:r>
-      <w:r>
-        <w:rPr>
-          <w:rFonts w:ascii="Times New Roman" w:hAnsi="Times New Roman" w:cs="Times New Roman"/>
-          <w:sz w:val="28"/>
-          <w:szCs w:val="28"/>
-          <w:lang w:val="en-US"/>
-        </w:rPr>
-        <w:t>Enter</w:t>
-      </w:r>
-      <w:r>
-        <w:rPr>
-          <w:rFonts w:ascii="Times New Roman" w:hAnsi="Times New Roman" w:cs="Times New Roman"/>
-          <w:sz w:val="28"/>
-          <w:szCs w:val="28"/>
-        </w:rPr>
-        <w:t>.</w:t>
-      </w:r>
-    </w:p>
-    <w:p>
-      <w:pPr>
-        <w:jc w:val="both"/>
-        <w:rPr>
-          <w:rFonts w:ascii="Times New Roman" w:hAnsi="Times New Roman" w:cs="Times New Roman"/>
-          <w:sz w:val="28"/>
-          <w:szCs w:val="28"/>
-        </w:rPr>
-      </w:pPr>
-      <w:r>
-        <w:rPr>
-          <w:rFonts w:ascii="Times New Roman" w:hAnsi="Times New Roman" w:cs="Times New Roman"/>
-          <w:sz w:val="28"/>
-          <w:szCs w:val="28"/>
-        </w:rPr>
-        <w:t xml:space="preserve">Во-вторых, анализ различных вариантов использования приложения показывает, что в любом из них пользователь при запуске приложения должен выбрать диалог «Открыть». </w:t>
-      </w:r>
-      <w:r>
-        <w:rPr>
-          <w:rFonts w:ascii="Times New Roman" w:hAnsi="Times New Roman" w:cs="Times New Roman"/>
-          <w:sz w:val="28"/>
-          <w:szCs w:val="28"/>
-        </w:rPr>
-        <w:t>Следовательно, эти операции могут быть сокращены, и диалог будет появляться автоматически с запуском приложения.</w:t>
+        <w:t>Next</w:t>
+      </w:r>
+      <w:r>
+        <w:rPr>
+          <w:rFonts w:ascii="Times New Roman" w:hAnsi="Times New Roman" w:cs="Times New Roman"/>
+          <w:sz w:val="28"/>
+          <w:szCs w:val="28"/>
+        </w:rPr>
+        <w:t>»</w:t>
+      </w:r>
+      <w:r>
+        <w:rPr>
+          <w:rFonts w:ascii="Times New Roman" w:hAnsi="Times New Roman" w:cs="Times New Roman"/>
+          <w:sz w:val="28"/>
+          <w:szCs w:val="28"/>
+        </w:rPr>
+        <w:t xml:space="preserve">, </w:t>
+      </w:r>
+      <w:r>
+        <w:rPr>
+          <w:rFonts w:ascii="Times New Roman" w:hAnsi="Times New Roman" w:cs="Times New Roman"/>
+          <w:sz w:val="28"/>
+          <w:szCs w:val="28"/>
+        </w:rPr>
+        <w:t>на который будет установлен фокус после выбора файлов.</w:t>
       </w:r>
     </w:p>
     <w:p>
@@ -5433,25 +6048,9 @@
                 <w:rFonts w:ascii="Times New Roman" w:hAnsi="Times New Roman" w:cs="Times New Roman"/>
                 <w:sz w:val="28"/>
                 <w:szCs w:val="28"/>
-              </w:rPr>
-            </w:pPr>
-            <w:r>
-              <w:rPr>
-                <w:rFonts w:ascii="Times New Roman" w:hAnsi="Times New Roman" w:cs="Times New Roman"/>
-                <w:sz w:val="28"/>
-                <w:szCs w:val="28"/>
                 <w:lang w:val="en-US"/>
               </w:rPr>
-              <w:t>W(</w:t>
-            </w:r>
-            <w:r>
-              <w:rPr>
-                <w:rFonts w:ascii="Times New Roman" w:hAnsi="Times New Roman" w:cs="Times New Roman"/>
-                <w:sz w:val="28"/>
-                <w:szCs w:val="28"/>
-              </w:rPr>
-              <w:t>5</w:t>
-            </w:r>
+            </w:pPr>
             <w:r>
               <w:rPr>
                 <w:rFonts w:ascii="Times New Roman" w:hAnsi="Times New Roman" w:cs="Times New Roman"/>
@@ -5459,7 +6058,7 @@
                 <w:szCs w:val="28"/>
                 <w:lang w:val="en-US"/>
               </w:rPr>
-              <w:t>)</w:t>
+              <w:t>K</w:t>
             </w:r>
           </w:p>
         </w:tc>
@@ -5474,15 +6073,25 @@
                 <w:rFonts w:ascii="Times New Roman" w:hAnsi="Times New Roman" w:cs="Times New Roman"/>
                 <w:sz w:val="28"/>
                 <w:szCs w:val="28"/>
-              </w:rPr>
-            </w:pPr>
-            <w:r>
-              <w:rPr>
-                <w:rFonts w:ascii="Times New Roman" w:hAnsi="Times New Roman" w:cs="Times New Roman"/>
-                <w:sz w:val="28"/>
-                <w:szCs w:val="28"/>
-              </w:rPr>
-              <w:t>Ожидание ответа системы</w:t>
+                <w:lang w:val="en-US"/>
+              </w:rPr>
+            </w:pPr>
+            <w:r>
+              <w:rPr>
+                <w:rFonts w:ascii="Times New Roman" w:hAnsi="Times New Roman" w:cs="Times New Roman"/>
+                <w:sz w:val="28"/>
+                <w:szCs w:val="28"/>
+              </w:rPr>
+              <w:t xml:space="preserve">Нажатие клавиши </w:t>
+            </w:r>
+            <w:r>
+              <w:rPr>
+                <w:rFonts w:ascii="Times New Roman" w:hAnsi="Times New Roman" w:cs="Times New Roman"/>
+                <w:sz w:val="28"/>
+                <w:szCs w:val="28"/>
+                <w:lang w:val="en-US"/>
+              </w:rPr>
+              <w:t>Enter</w:t>
             </w:r>
           </w:p>
         </w:tc>
@@ -5498,24 +6107,17 @@
                 <w:rFonts w:ascii="Times New Roman" w:hAnsi="Times New Roman" w:cs="Times New Roman"/>
                 <w:sz w:val="28"/>
                 <w:szCs w:val="28"/>
-              </w:rPr>
-            </w:pPr>
-            <w:r>
-              <w:rPr>
-                <w:rFonts w:ascii="Times New Roman" w:hAnsi="Times New Roman" w:cs="Times New Roman"/>
-                <w:sz w:val="28"/>
-                <w:szCs w:val="28"/>
-              </w:rPr>
-              <w:t>5</w:t>
-            </w:r>
-            <w:r>
-              <w:rPr>
-                <w:rFonts w:ascii="Times New Roman" w:hAnsi="Times New Roman" w:cs="Times New Roman"/>
-                <w:sz w:val="28"/>
-                <w:szCs w:val="28"/>
                 <w:lang w:val="en-US"/>
               </w:rPr>
-              <w:t>,00</w:t>
+            </w:pPr>
+            <w:r>
+              <w:rPr>
+                <w:rFonts w:ascii="Times New Roman" w:hAnsi="Times New Roman" w:cs="Times New Roman"/>
+                <w:sz w:val="28"/>
+                <w:szCs w:val="28"/>
+                <w:lang w:val="en-US"/>
+              </w:rPr>
+              <w:t>0,28</w:t>
             </w:r>
           </w:p>
         </w:tc>
@@ -5532,16 +6134,33 @@
                 <w:rFonts w:ascii="Times New Roman" w:hAnsi="Times New Roman" w:cs="Times New Roman"/>
                 <w:sz w:val="28"/>
                 <w:szCs w:val="28"/>
+              </w:rPr>
+            </w:pPr>
+            <w:r>
+              <w:rPr>
+                <w:rFonts w:ascii="Times New Roman" w:hAnsi="Times New Roman" w:cs="Times New Roman"/>
+                <w:sz w:val="28"/>
+                <w:szCs w:val="28"/>
                 <w:lang w:val="en-US"/>
               </w:rPr>
-            </w:pPr>
-            <w:r>
-              <w:rPr>
-                <w:rFonts w:ascii="Times New Roman" w:hAnsi="Times New Roman" w:cs="Times New Roman"/>
-                <w:sz w:val="28"/>
-                <w:szCs w:val="28"/>
-              </w:rPr>
-              <w:t>М</w:t>
+              <w:t>W(</w:t>
+            </w:r>
+            <w:r>
+              <w:rPr>
+                <w:rFonts w:ascii="Times New Roman" w:hAnsi="Times New Roman" w:cs="Times New Roman"/>
+                <w:sz w:val="28"/>
+                <w:szCs w:val="28"/>
+              </w:rPr>
+              <w:t>5</w:t>
+            </w:r>
+            <w:r>
+              <w:rPr>
+                <w:rFonts w:ascii="Times New Roman" w:hAnsi="Times New Roman" w:cs="Times New Roman"/>
+                <w:sz w:val="28"/>
+                <w:szCs w:val="28"/>
+                <w:lang w:val="en-US"/>
+              </w:rPr>
+              <w:t>)</w:t>
             </w:r>
           </w:p>
         </w:tc>
@@ -5564,7 +6183,7 @@
                 <w:sz w:val="28"/>
                 <w:szCs w:val="28"/>
               </w:rPr>
-              <w:t>Умственная подготовка</w:t>
+              <w:t>Ожидание ответа системы</w:t>
             </w:r>
           </w:p>
         </w:tc>
@@ -5588,7 +6207,16 @@
                 <w:sz w:val="28"/>
                 <w:szCs w:val="28"/>
               </w:rPr>
-              <w:t>1,20</w:t>
+              <w:t>5</w:t>
+            </w:r>
+            <w:r>
+              <w:rPr>
+                <w:rFonts w:ascii="Times New Roman" w:hAnsi="Times New Roman" w:cs="Times New Roman"/>
+                <w:sz w:val="28"/>
+                <w:szCs w:val="28"/>
+                <w:lang w:val="en-US"/>
+              </w:rPr>
+              <w:t>,00</w:t>
             </w:r>
           </w:p>
         </w:tc>
@@ -5614,7 +6242,7 @@
                 <w:sz w:val="28"/>
                 <w:szCs w:val="28"/>
               </w:rPr>
-              <w:t>Р</w:t>
+              <w:t>М</w:t>
             </w:r>
           </w:p>
         </w:tc>
@@ -5637,16 +6265,7 @@
                 <w:sz w:val="28"/>
                 <w:szCs w:val="28"/>
               </w:rPr>
-              <w:t xml:space="preserve">Нажатие и удержание клавиши </w:t>
-            </w:r>
-            <w:r>
-              <w:rPr>
-                <w:rFonts w:ascii="Times New Roman" w:hAnsi="Times New Roman" w:cs="Times New Roman"/>
-                <w:sz w:val="28"/>
-                <w:szCs w:val="28"/>
-                <w:lang w:val="en-US"/>
-              </w:rPr>
-              <w:t>Ctrl</w:t>
+              <w:t>Умственная подготовка</w:t>
             </w:r>
           </w:p>
         </w:tc>
@@ -5662,16 +6281,15 @@
                 <w:rFonts w:ascii="Times New Roman" w:hAnsi="Times New Roman" w:cs="Times New Roman"/>
                 <w:sz w:val="28"/>
                 <w:szCs w:val="28"/>
-                <w:lang w:val="en-US"/>
-              </w:rPr>
-            </w:pPr>
-            <w:r>
-              <w:rPr>
-                <w:rFonts w:ascii="Times New Roman" w:hAnsi="Times New Roman" w:cs="Times New Roman"/>
-                <w:sz w:val="28"/>
-                <w:szCs w:val="28"/>
-              </w:rPr>
-              <w:t>0,28</w:t>
+              </w:rPr>
+            </w:pPr>
+            <w:r>
+              <w:rPr>
+                <w:rFonts w:ascii="Times New Roman" w:hAnsi="Times New Roman" w:cs="Times New Roman"/>
+                <w:sz w:val="28"/>
+                <w:szCs w:val="28"/>
+              </w:rPr>
+              <w:t>1,20</w:t>
             </w:r>
           </w:p>
         </w:tc>
@@ -5688,15 +6306,16 @@
                 <w:rFonts w:ascii="Times New Roman" w:hAnsi="Times New Roman" w:cs="Times New Roman"/>
                 <w:sz w:val="28"/>
                 <w:szCs w:val="28"/>
-              </w:rPr>
-            </w:pPr>
-            <w:r>
-              <w:rPr>
-                <w:rFonts w:ascii="Times New Roman" w:hAnsi="Times New Roman" w:cs="Times New Roman"/>
-                <w:sz w:val="28"/>
-                <w:szCs w:val="28"/>
-              </w:rPr>
-              <w:t>В</w:t>
+                <w:lang w:val="en-US"/>
+              </w:rPr>
+            </w:pPr>
+            <w:r>
+              <w:rPr>
+                <w:rFonts w:ascii="Times New Roman" w:hAnsi="Times New Roman" w:cs="Times New Roman"/>
+                <w:sz w:val="28"/>
+                <w:szCs w:val="28"/>
+              </w:rPr>
+              <w:t>K</w:t>
             </w:r>
           </w:p>
         </w:tc>
@@ -5711,40 +6330,40 @@
                 <w:rFonts w:ascii="Times New Roman" w:hAnsi="Times New Roman" w:cs="Times New Roman"/>
                 <w:sz w:val="28"/>
                 <w:szCs w:val="28"/>
+              </w:rPr>
+            </w:pPr>
+            <w:r>
+              <w:rPr>
+                <w:rFonts w:ascii="Times New Roman" w:hAnsi="Times New Roman" w:cs="Times New Roman"/>
+                <w:sz w:val="28"/>
+                <w:szCs w:val="28"/>
+              </w:rPr>
+              <w:t xml:space="preserve">Нажатие и удержание клавиши </w:t>
+            </w:r>
+            <w:r>
+              <w:rPr>
+                <w:rFonts w:ascii="Times New Roman" w:hAnsi="Times New Roman" w:cs="Times New Roman"/>
+                <w:sz w:val="28"/>
+                <w:szCs w:val="28"/>
                 <w:lang w:val="en-US"/>
               </w:rPr>
-            </w:pPr>
-            <w:r>
-              <w:rPr>
-                <w:rFonts w:ascii="Times New Roman" w:hAnsi="Times New Roman" w:cs="Times New Roman"/>
-                <w:sz w:val="28"/>
-                <w:szCs w:val="28"/>
-              </w:rPr>
-              <w:t xml:space="preserve">Нажатие клавиши </w:t>
-            </w:r>
-            <w:r>
+              <w:t>Ctrl</w:t>
+            </w:r>
+          </w:p>
+        </w:tc>
+        <w:tc>
+          <w:tcPr>
+            <w:tcW w:w="1700" w:type="dxa"/>
+          </w:tcPr>
+          <w:p>
+            <w:pPr>
+              <w:ind w:firstLine="0"/>
+              <w:jc w:val="center"/>
               <w:rPr>
                 <w:rFonts w:ascii="Times New Roman" w:hAnsi="Times New Roman" w:cs="Times New Roman"/>
                 <w:sz w:val="28"/>
                 <w:szCs w:val="28"/>
                 <w:lang w:val="en-US"/>
-              </w:rPr>
-              <w:t>S</w:t>
-            </w:r>
-          </w:p>
-        </w:tc>
-        <w:tc>
-          <w:tcPr>
-            <w:tcW w:w="1700" w:type="dxa"/>
-          </w:tcPr>
-          <w:p>
-            <w:pPr>
-              <w:ind w:firstLine="0"/>
-              <w:jc w:val="center"/>
-              <w:rPr>
-                <w:rFonts w:ascii="Times New Roman" w:hAnsi="Times New Roman" w:cs="Times New Roman"/>
-                <w:sz w:val="28"/>
-                <w:szCs w:val="28"/>
               </w:rPr>
             </w:pPr>
             <w:r>
@@ -5777,32 +6396,41 @@
                 <w:rFonts w:ascii="Times New Roman" w:hAnsi="Times New Roman" w:cs="Times New Roman"/>
                 <w:sz w:val="28"/>
                 <w:szCs w:val="28"/>
+              </w:rPr>
+              <w:t>K</w:t>
+            </w:r>
+          </w:p>
+        </w:tc>
+        <w:tc>
+          <w:tcPr>
+            <w:tcW w:w="5670" w:type="dxa"/>
+          </w:tcPr>
+          <w:p>
+            <w:pPr>
+              <w:ind w:firstLine="0"/>
+              <w:rPr>
+                <w:rFonts w:ascii="Times New Roman" w:hAnsi="Times New Roman" w:cs="Times New Roman"/>
+                <w:sz w:val="28"/>
+                <w:szCs w:val="28"/>
                 <w:lang w:val="en-US"/>
               </w:rPr>
-              <w:t>D</w:t>
-            </w:r>
-          </w:p>
-        </w:tc>
-        <w:tc>
-          <w:tcPr>
-            <w:tcW w:w="5670" w:type="dxa"/>
-          </w:tcPr>
-          <w:p>
-            <w:pPr>
-              <w:ind w:firstLine="0"/>
-              <w:rPr>
-                <w:rFonts w:ascii="Times New Roman" w:hAnsi="Times New Roman" w:cs="Times New Roman"/>
-                <w:sz w:val="28"/>
-                <w:szCs w:val="28"/>
-              </w:rPr>
-            </w:pPr>
-            <w:r>
-              <w:rPr>
-                <w:rFonts w:ascii="Times New Roman" w:hAnsi="Times New Roman" w:cs="Times New Roman"/>
-                <w:sz w:val="28"/>
-                <w:szCs w:val="28"/>
-              </w:rPr>
-              <w:t>Работа с диалоговым окном сохранения файла</w:t>
+            </w:pPr>
+            <w:r>
+              <w:rPr>
+                <w:rFonts w:ascii="Times New Roman" w:hAnsi="Times New Roman" w:cs="Times New Roman"/>
+                <w:sz w:val="28"/>
+                <w:szCs w:val="28"/>
+              </w:rPr>
+              <w:t xml:space="preserve">Нажатие клавиши </w:t>
+            </w:r>
+            <w:r>
+              <w:rPr>
+                <w:rFonts w:ascii="Times New Roman" w:hAnsi="Times New Roman" w:cs="Times New Roman"/>
+                <w:sz w:val="28"/>
+                <w:szCs w:val="28"/>
+                <w:lang w:val="en-US"/>
+              </w:rPr>
+              <w:t>S</w:t>
             </w:r>
           </w:p>
         </w:tc>
@@ -5826,7 +6454,7 @@
                 <w:sz w:val="28"/>
                 <w:szCs w:val="28"/>
               </w:rPr>
-              <w:t>5,00</w:t>
+              <w:t>0,28</w:t>
             </w:r>
           </w:p>
         </w:tc>
@@ -5850,8 +6478,9 @@
                 <w:rFonts w:ascii="Times New Roman" w:hAnsi="Times New Roman" w:cs="Times New Roman"/>
                 <w:sz w:val="28"/>
                 <w:szCs w:val="28"/>
-              </w:rPr>
-              <w:t>Р</w:t>
+                <w:lang w:val="en-US"/>
+              </w:rPr>
+              <w:t>D</w:t>
             </w:r>
           </w:p>
         </w:tc>
@@ -5866,25 +6495,15 @@
                 <w:rFonts w:ascii="Times New Roman" w:hAnsi="Times New Roman" w:cs="Times New Roman"/>
                 <w:sz w:val="28"/>
                 <w:szCs w:val="28"/>
-                <w:lang w:val="en-US"/>
-              </w:rPr>
-            </w:pPr>
-            <w:r>
-              <w:rPr>
-                <w:rFonts w:ascii="Times New Roman" w:hAnsi="Times New Roman" w:cs="Times New Roman"/>
-                <w:sz w:val="28"/>
-                <w:szCs w:val="28"/>
-              </w:rPr>
-              <w:t xml:space="preserve">Нажатие клавши </w:t>
-            </w:r>
-            <w:r>
-              <w:rPr>
-                <w:rFonts w:ascii="Times New Roman" w:hAnsi="Times New Roman" w:cs="Times New Roman"/>
-                <w:sz w:val="28"/>
-                <w:szCs w:val="28"/>
-                <w:lang w:val="en-US"/>
-              </w:rPr>
-              <w:t>Esc</w:t>
+              </w:rPr>
+            </w:pPr>
+            <w:r>
+              <w:rPr>
+                <w:rFonts w:ascii="Times New Roman" w:hAnsi="Times New Roman" w:cs="Times New Roman"/>
+                <w:sz w:val="28"/>
+                <w:szCs w:val="28"/>
+              </w:rPr>
+              <w:t>Работа с диалоговым окном сохранения файла</w:t>
             </w:r>
           </w:p>
         </w:tc>
@@ -5896,14 +6515,19 @@
             <w:pPr>
               <w:ind w:firstLine="0"/>
               <w:jc w:val="center"/>
-            </w:pPr>
-            <w:r>
-              <w:rPr>
-                <w:rFonts w:ascii="Times New Roman" w:hAnsi="Times New Roman" w:cs="Times New Roman"/>
-                <w:sz w:val="28"/>
-                <w:szCs w:val="28"/>
-              </w:rPr>
-              <w:t>0,28</w:t>
+              <w:rPr>
+                <w:rFonts w:ascii="Times New Roman" w:hAnsi="Times New Roman" w:cs="Times New Roman"/>
+                <w:sz w:val="28"/>
+                <w:szCs w:val="28"/>
+              </w:rPr>
+            </w:pPr>
+            <w:r>
+              <w:rPr>
+                <w:rFonts w:ascii="Times New Roman" w:hAnsi="Times New Roman" w:cs="Times New Roman"/>
+                <w:sz w:val="28"/>
+                <w:szCs w:val="28"/>
+              </w:rPr>
+              <w:t>5,00</w:t>
             </w:r>
           </w:p>
         </w:tc>
@@ -5920,6 +6544,29 @@
                 <w:rFonts w:ascii="Times New Roman" w:hAnsi="Times New Roman" w:cs="Times New Roman"/>
                 <w:sz w:val="28"/>
                 <w:szCs w:val="28"/>
+              </w:rPr>
+            </w:pPr>
+            <w:r>
+              <w:rPr>
+                <w:rFonts w:ascii="Times New Roman" w:hAnsi="Times New Roman" w:cs="Times New Roman"/>
+                <w:sz w:val="28"/>
+                <w:szCs w:val="28"/>
+              </w:rPr>
+              <w:t>K</w:t>
+            </w:r>
+          </w:p>
+        </w:tc>
+        <w:tc>
+          <w:tcPr>
+            <w:tcW w:w="5670" w:type="dxa"/>
+          </w:tcPr>
+          <w:p>
+            <w:pPr>
+              <w:ind w:firstLine="0"/>
+              <w:rPr>
+                <w:rFonts w:ascii="Times New Roman" w:hAnsi="Times New Roman" w:cs="Times New Roman"/>
+                <w:sz w:val="28"/>
+                <w:szCs w:val="28"/>
                 <w:lang w:val="en-US"/>
               </w:rPr>
             </w:pPr>
@@ -5929,7 +6576,61 @@
                 <w:sz w:val="28"/>
                 <w:szCs w:val="28"/>
               </w:rPr>
-              <w:t>В</w:t>
+              <w:t xml:space="preserve">Нажатие клавши </w:t>
+            </w:r>
+            <w:r>
+              <w:rPr>
+                <w:rFonts w:ascii="Times New Roman" w:hAnsi="Times New Roman" w:cs="Times New Roman"/>
+                <w:sz w:val="28"/>
+                <w:szCs w:val="28"/>
+                <w:lang w:val="en-US"/>
+              </w:rPr>
+              <w:t>Esc</w:t>
+            </w:r>
+          </w:p>
+        </w:tc>
+        <w:tc>
+          <w:tcPr>
+            <w:tcW w:w="1700" w:type="dxa"/>
+          </w:tcPr>
+          <w:p>
+            <w:pPr>
+              <w:ind w:firstLine="0"/>
+              <w:jc w:val="center"/>
+            </w:pPr>
+            <w:r>
+              <w:rPr>
+                <w:rFonts w:ascii="Times New Roman" w:hAnsi="Times New Roman" w:cs="Times New Roman"/>
+                <w:sz w:val="28"/>
+                <w:szCs w:val="28"/>
+              </w:rPr>
+              <w:t>0,28</w:t>
+            </w:r>
+          </w:p>
+        </w:tc>
+      </w:tr>
+      <w:tr>
+        <w:tc>
+          <w:tcPr>
+            <w:tcW w:w="1980" w:type="dxa"/>
+          </w:tcPr>
+          <w:p>
+            <w:pPr>
+              <w:ind w:firstLine="0"/>
+              <w:rPr>
+                <w:rFonts w:ascii="Times New Roman" w:hAnsi="Times New Roman" w:cs="Times New Roman"/>
+                <w:sz w:val="28"/>
+                <w:szCs w:val="28"/>
+                <w:lang w:val="en-US"/>
+              </w:rPr>
+            </w:pPr>
+            <w:r>
+              <w:rPr>
+                <w:rFonts w:ascii="Times New Roman" w:hAnsi="Times New Roman" w:cs="Times New Roman"/>
+                <w:sz w:val="28"/>
+                <w:szCs w:val="28"/>
+              </w:rPr>
+              <w:t>K</w:t>
             </w:r>
           </w:p>
         </w:tc>
@@ -6012,7 +6713,23 @@
           <w:sz w:val="28"/>
           <w:szCs w:val="28"/>
         </w:rPr>
-        <w:t xml:space="preserve">В сумме, выполнение нового метода занимает 18,5 секунд. Таким образом, </w:t>
+        <w:t>В сумме, выполнение нового метода занимает 18,</w:t>
+      </w:r>
+      <w:r>
+        <w:rPr>
+          <w:rFonts w:ascii="Times New Roman" w:hAnsi="Times New Roman" w:cs="Times New Roman"/>
+          <w:sz w:val="28"/>
+          <w:szCs w:val="28"/>
+        </w:rPr>
+        <w:t>8</w:t>
+      </w:r>
+      <w:r>
+        <w:rPr>
+          <w:rFonts w:ascii="Times New Roman" w:hAnsi="Times New Roman" w:cs="Times New Roman"/>
+          <w:sz w:val="28"/>
+          <w:szCs w:val="28"/>
+        </w:rPr>
+        <w:t xml:space="preserve"> секунд. Таким образом, </w:t>
       </w:r>
       <w:r>
         <w:rPr>
@@ -6028,7 +6745,39 @@
           <w:sz w:val="28"/>
           <w:szCs w:val="28"/>
         </w:rPr>
-        <w:t xml:space="preserve"> на две с половиной секунды, или 8,4% от первоначального времени.</w:t>
+        <w:t xml:space="preserve"> на </w:t>
+      </w:r>
+      <w:r>
+        <w:rPr>
+          <w:rFonts w:ascii="Times New Roman" w:hAnsi="Times New Roman" w:cs="Times New Roman"/>
+          <w:sz w:val="28"/>
+          <w:szCs w:val="28"/>
+        </w:rPr>
+        <w:t>3,2</w:t>
+      </w:r>
+      <w:r>
+        <w:rPr>
+          <w:rFonts w:ascii="Times New Roman" w:hAnsi="Times New Roman" w:cs="Times New Roman"/>
+          <w:sz w:val="28"/>
+          <w:szCs w:val="28"/>
+        </w:rPr>
+        <w:t xml:space="preserve"> секунды</w:t>
+      </w:r>
+      <w:r>
+        <w:rPr>
+          <w:rFonts w:ascii="Times New Roman" w:hAnsi="Times New Roman" w:cs="Times New Roman"/>
+          <w:sz w:val="28"/>
+          <w:szCs w:val="28"/>
+        </w:rPr>
+        <w:t>.</w:t>
+      </w:r>
+      <w:r>
+        <w:rPr>
+          <w:rFonts w:ascii="Times New Roman" w:hAnsi="Times New Roman" w:cs="Times New Roman"/>
+          <w:sz w:val="28"/>
+          <w:szCs w:val="28"/>
+        </w:rPr>
+        <w:t xml:space="preserve"> При этом необходимые от пользователя действия могут выполняться без использования мыши.</w:t>
       </w:r>
     </w:p>
     <w:p>
@@ -6071,103 +6820,31 @@
           <w:sz w:val="28"/>
           <w:szCs w:val="28"/>
         </w:rPr>
-        <w:t>позволил выявить резервы оптимизации интерфейса программы. Возможность ускорения</w:t>
-      </w:r>
-      <w:r>
-        <w:rPr>
-          <w:rFonts w:ascii="Times New Roman" w:hAnsi="Times New Roman" w:cs="Times New Roman"/>
-          <w:sz w:val="28"/>
-          <w:szCs w:val="28"/>
-        </w:rPr>
-        <w:t xml:space="preserve"> взаимодействия </w:t>
-      </w:r>
-      <w:r>
-        <w:rPr>
-          <w:rFonts w:ascii="Times New Roman" w:hAnsi="Times New Roman" w:cs="Times New Roman"/>
-          <w:sz w:val="28"/>
-          <w:szCs w:val="28"/>
-        </w:rPr>
-        <w:t>позволяет пользователям использовать программное средство наи</w:t>
-      </w:r>
-      <w:r>
-        <w:rPr>
-          <w:rFonts w:ascii="Times New Roman" w:hAnsi="Times New Roman" w:cs="Times New Roman"/>
-          <w:sz w:val="28"/>
-          <w:szCs w:val="28"/>
-        </w:rPr>
-        <w:t xml:space="preserve">более удобным для </w:t>
-      </w:r>
-      <w:r>
-        <w:rPr>
-          <w:rFonts w:ascii="Times New Roman" w:hAnsi="Times New Roman" w:cs="Times New Roman"/>
-          <w:sz w:val="28"/>
-          <w:szCs w:val="28"/>
-        </w:rPr>
-        <w:t>них способом, а также</w:t>
-      </w:r>
-      <w:r>
-        <w:rPr>
-          <w:rFonts w:ascii="Times New Roman" w:hAnsi="Times New Roman" w:cs="Times New Roman"/>
-          <w:sz w:val="28"/>
-          <w:szCs w:val="28"/>
-        </w:rPr>
-        <w:t xml:space="preserve"> снизить время </w:t>
-      </w:r>
-      <w:r>
-        <w:rPr>
-          <w:rFonts w:ascii="Times New Roman" w:hAnsi="Times New Roman" w:cs="Times New Roman"/>
-          <w:sz w:val="28"/>
-          <w:szCs w:val="28"/>
-        </w:rPr>
-        <w:t xml:space="preserve">работы </w:t>
-      </w:r>
-      <w:r>
-        <w:rPr>
-          <w:rFonts w:ascii="Times New Roman" w:hAnsi="Times New Roman" w:cs="Times New Roman"/>
-          <w:sz w:val="28"/>
-          <w:szCs w:val="28"/>
-        </w:rPr>
-        <w:t>пользователя с ПС</w:t>
-      </w:r>
-      <w:r>
-        <w:rPr>
-          <w:rFonts w:ascii="Times New Roman" w:hAnsi="Times New Roman" w:cs="Times New Roman"/>
-          <w:sz w:val="28"/>
-          <w:szCs w:val="28"/>
-        </w:rPr>
-        <w:t>. С</w:t>
-      </w:r>
-      <w:r>
-        <w:rPr>
-          <w:rFonts w:ascii="Times New Roman" w:hAnsi="Times New Roman" w:cs="Times New Roman"/>
-          <w:sz w:val="28"/>
-          <w:szCs w:val="28"/>
-        </w:rPr>
-        <w:t xml:space="preserve">ледовательно, </w:t>
-      </w:r>
-      <w:r>
-        <w:rPr>
-          <w:rFonts w:ascii="Times New Roman" w:hAnsi="Times New Roman" w:cs="Times New Roman"/>
-          <w:sz w:val="28"/>
-          <w:szCs w:val="28"/>
-        </w:rPr>
-        <w:t xml:space="preserve">уменьшено </w:t>
-      </w:r>
-      <w:r>
-        <w:rPr>
-          <w:rFonts w:ascii="Times New Roman" w:hAnsi="Times New Roman" w:cs="Times New Roman"/>
-          <w:sz w:val="28"/>
-          <w:szCs w:val="28"/>
-        </w:rPr>
-        <w:t>время воздействия на него негативных факторов</w:t>
-      </w:r>
-      <w:r>
-        <w:rPr>
-          <w:rFonts w:ascii="Times New Roman" w:hAnsi="Times New Roman" w:cs="Times New Roman"/>
-          <w:sz w:val="28"/>
-          <w:szCs w:val="28"/>
-        </w:rPr>
-        <w:t xml:space="preserve"> от взаимодействия с компьютером, уменьшить стресс</w:t>
+        <w:t>помог</w:t>
+      </w:r>
+      <w:r>
+        <w:rPr>
+          <w:rFonts w:ascii="Times New Roman" w:hAnsi="Times New Roman" w:cs="Times New Roman"/>
+          <w:sz w:val="28"/>
+          <w:szCs w:val="28"/>
+        </w:rPr>
+        <w:t xml:space="preserve"> выявить резервы оптимизации интерфейса программы. Возможность ускорения взаимодействия позволяет пользователям использовать программное средство наиболее удобным для них способом. </w:t>
+      </w:r>
+      <w:r>
+        <w:rPr>
+          <w:rFonts w:ascii="Times New Roman" w:hAnsi="Times New Roman" w:cs="Times New Roman"/>
+          <w:sz w:val="28"/>
+          <w:szCs w:val="28"/>
+        </w:rPr>
+        <w:t>О наличии такой возможности пользователь может узнать из всплывающих подсказок при осмотре интерфейса программы</w:t>
+      </w:r>
+      <w:r>
+        <w:rPr>
+          <w:rFonts w:ascii="Times New Roman" w:hAnsi="Times New Roman" w:cs="Times New Roman"/>
+          <w:sz w:val="28"/>
+          <w:szCs w:val="28"/>
+        </w:rPr>
+        <w:t xml:space="preserve"> (см. рисунок 8.1)</w:t>
       </w:r>
       <w:r>
         <w:rPr>
@@ -6176,6 +6853,251 @@
           <w:szCs w:val="28"/>
         </w:rPr>
         <w:t>.</w:t>
+      </w:r>
+    </w:p>
+    <w:p>
+      <w:pPr>
+        <w:jc w:val="both"/>
+        <w:rPr>
+          <w:rFonts w:ascii="Times New Roman" w:hAnsi="Times New Roman" w:cs="Times New Roman"/>
+          <w:sz w:val="28"/>
+          <w:szCs w:val="28"/>
+        </w:rPr>
+      </w:pPr>
+      <w:r>
+        <w:rPr>
+          <w:rFonts w:ascii="Times New Roman" w:hAnsi="Times New Roman" w:cs="Times New Roman"/>
+          <w:sz w:val="28"/>
+          <w:szCs w:val="28"/>
+        </w:rPr>
+        <w:t xml:space="preserve">Интерфейс программного средства спроектирован с </w:t>
+      </w:r>
+      <w:r>
+        <w:rPr>
+          <w:rFonts w:ascii="Times New Roman" w:hAnsi="Times New Roman" w:cs="Times New Roman"/>
+          <w:sz w:val="28"/>
+          <w:szCs w:val="28"/>
+        </w:rPr>
+        <w:t>использованием</w:t>
+      </w:r>
+      <w:r>
+        <w:rPr>
+          <w:rFonts w:ascii="Times New Roman" w:hAnsi="Times New Roman" w:cs="Times New Roman"/>
+          <w:sz w:val="28"/>
+          <w:szCs w:val="28"/>
+        </w:rPr>
+        <w:t xml:space="preserve"> </w:t>
+      </w:r>
+      <w:r>
+        <w:rPr>
+          <w:rFonts w:ascii="Times New Roman" w:hAnsi="Times New Roman" w:cs="Times New Roman"/>
+          <w:sz w:val="28"/>
+          <w:szCs w:val="28"/>
+        </w:rPr>
+        <w:t>ряда</w:t>
+      </w:r>
+      <w:r>
+        <w:rPr>
+          <w:rFonts w:ascii="Times New Roman" w:hAnsi="Times New Roman" w:cs="Times New Roman"/>
+          <w:sz w:val="28"/>
+          <w:szCs w:val="28"/>
+        </w:rPr>
+        <w:t xml:space="preserve"> </w:t>
+      </w:r>
+      <w:r>
+        <w:rPr>
+          <w:rFonts w:ascii="Times New Roman" w:hAnsi="Times New Roman" w:cs="Times New Roman"/>
+          <w:sz w:val="28"/>
+          <w:szCs w:val="28"/>
+        </w:rPr>
+        <w:t>принципов</w:t>
+      </w:r>
+      <w:r>
+        <w:rPr>
+          <w:rFonts w:ascii="Times New Roman" w:hAnsi="Times New Roman" w:cs="Times New Roman"/>
+          <w:sz w:val="28"/>
+          <w:szCs w:val="28"/>
+        </w:rPr>
+        <w:t xml:space="preserve"> эргономической эффективности и оптимизирован по длительности </w:t>
+      </w:r>
+      <w:r>
+        <w:rPr>
+          <w:rFonts w:ascii="Times New Roman" w:hAnsi="Times New Roman" w:cs="Times New Roman"/>
+          <w:sz w:val="28"/>
+          <w:szCs w:val="28"/>
+        </w:rPr>
+        <w:t>процесса функционирования</w:t>
+      </w:r>
+      <w:r>
+        <w:rPr>
+          <w:rFonts w:ascii="Times New Roman" w:hAnsi="Times New Roman" w:cs="Times New Roman"/>
+          <w:sz w:val="28"/>
+          <w:szCs w:val="28"/>
+        </w:rPr>
+        <w:t xml:space="preserve">. </w:t>
+      </w:r>
+      <w:r>
+        <w:rPr>
+          <w:rFonts w:ascii="Times New Roman" w:hAnsi="Times New Roman" w:cs="Times New Roman"/>
+          <w:sz w:val="28"/>
+          <w:szCs w:val="28"/>
+        </w:rPr>
+        <w:t xml:space="preserve">Следовательно, уменьшено время воздействия на </w:t>
+      </w:r>
+      <w:r>
+        <w:rPr>
+          <w:rFonts w:ascii="Times New Roman" w:hAnsi="Times New Roman" w:cs="Times New Roman"/>
+          <w:sz w:val="28"/>
+          <w:szCs w:val="28"/>
+        </w:rPr>
+        <w:t>пользователя</w:t>
+      </w:r>
+      <w:r>
+        <w:rPr>
+          <w:rFonts w:ascii="Times New Roman" w:hAnsi="Times New Roman" w:cs="Times New Roman"/>
+          <w:sz w:val="28"/>
+          <w:szCs w:val="28"/>
+        </w:rPr>
+        <w:t xml:space="preserve"> негативных факторов от взаимодействия с компьютером,</w:t>
+      </w:r>
+      <w:r>
+        <w:rPr>
+          <w:rFonts w:ascii="Times New Roman" w:hAnsi="Times New Roman" w:cs="Times New Roman"/>
+          <w:sz w:val="28"/>
+          <w:szCs w:val="28"/>
+        </w:rPr>
+        <w:t xml:space="preserve"> связанных в основном со зрительной нагрузкой.</w:t>
+      </w:r>
+      <w:r>
+        <w:rPr>
+          <w:rFonts w:ascii="Times New Roman" w:hAnsi="Times New Roman" w:cs="Times New Roman"/>
+          <w:sz w:val="28"/>
+          <w:szCs w:val="28"/>
+        </w:rPr>
+        <w:t xml:space="preserve"> </w:t>
+      </w:r>
+      <w:r>
+        <w:rPr>
+          <w:rFonts w:ascii="Times New Roman" w:hAnsi="Times New Roman" w:cs="Times New Roman"/>
+          <w:sz w:val="28"/>
+          <w:szCs w:val="28"/>
+        </w:rPr>
+        <w:t>Стремление к простоте и использование стандартных приемов позволило ослабить эффект стресса, возникающего при необходимости освоения нового интерфейса.</w:t>
+      </w:r>
+    </w:p>
+    <w:p>
+      <w:pPr>
+        <w:ind w:firstLine="706"/>
+        <w:jc w:val="both"/>
+        <w:rPr>
+          <w:rFonts w:ascii="Times New Roman" w:hAnsi="Times New Roman" w:cs="Times New Roman"/>
+          <w:sz w:val="28"/>
+          <w:szCs w:val="28"/>
+        </w:rPr>
+      </w:pPr>
+    </w:p>
+    <w:p>
+      <w:pPr>
+        <w:ind w:firstLine="706"/>
+        <w:jc w:val="both"/>
+        <w:rPr>
+          <w:rFonts w:ascii="Times New Roman" w:hAnsi="Times New Roman" w:cs="Times New Roman"/>
+          <w:sz w:val="28"/>
+          <w:szCs w:val="28"/>
+        </w:rPr>
+      </w:pPr>
+    </w:p>
+    <w:p>
+      <w:pPr>
+        <w:ind w:firstLine="0"/>
+        <w:jc w:val="both"/>
+        <w:rPr>
+          <w:rFonts w:ascii="Times New Roman" w:hAnsi="Times New Roman" w:cs="Times New Roman"/>
+          <w:sz w:val="28"/>
+          <w:szCs w:val="28"/>
+        </w:rPr>
+      </w:pPr>
+      <w:bookmarkStart w:id="0" w:name="_GoBack"/>
+      <w:r>
+        <w:rPr>
+          <w:rFonts w:ascii="Times New Roman" w:hAnsi="Times New Roman" w:cs="Times New Roman"/>
+          <w:noProof/>
+          <w:sz w:val="28"/>
+          <w:szCs w:val="28"/>
+          <w:lang w:eastAsia="ru-RU"/>
+        </w:rPr>
+        <w:drawing>
+          <wp:inline distT="0" distB="0" distL="0" distR="0">
+            <wp:extent cx="5943600" cy="4487545"/>
+            <wp:effectExtent l="0" t="0" r="0" b="8255"/>
+            <wp:docPr id="3" name="Picture 3"/>
+            <wp:cNvGraphicFramePr>
+              <a:graphicFrameLocks xmlns:a="http://schemas.openxmlformats.org/drawingml/2006/main" noChangeAspect="1"/>
+            </wp:cNvGraphicFramePr>
+            <a:graphic xmlns:a="http://schemas.openxmlformats.org/drawingml/2006/main">
+              <a:graphicData uri="http://schemas.openxmlformats.org/drawingml/2006/picture">
+                <pic:pic xmlns:pic="http://schemas.openxmlformats.org/drawingml/2006/picture">
+                  <pic:nvPicPr>
+                    <pic:cNvPr id="3" name="screenv2.jpg"/>
+                    <pic:cNvPicPr/>
+                  </pic:nvPicPr>
+                  <pic:blipFill>
+                    <a:blip r:embed="rId4">
+                      <a:extLst>
+                        <a:ext uri="{28A0092B-C50C-407E-A947-70E740481C1C}">
+                          <a14:useLocalDpi xmlns:a14="http://schemas.microsoft.com/office/drawing/2010/main" val="0"/>
+                        </a:ext>
+                      </a:extLst>
+                    </a:blip>
+                    <a:stretch>
+                      <a:fillRect/>
+                    </a:stretch>
+                  </pic:blipFill>
+                  <pic:spPr>
+                    <a:xfrm>
+                      <a:off x="0" y="0"/>
+                      <a:ext cx="5943600" cy="4487545"/>
+                    </a:xfrm>
+                    <a:prstGeom prst="rect">
+                      <a:avLst/>
+                    </a:prstGeom>
+                  </pic:spPr>
+                </pic:pic>
+              </a:graphicData>
+            </a:graphic>
+          </wp:inline>
+        </w:drawing>
+      </w:r>
+      <w:bookmarkEnd w:id="0"/>
+    </w:p>
+    <w:p>
+      <w:pPr>
+        <w:ind w:firstLine="0"/>
+        <w:jc w:val="center"/>
+        <w:rPr>
+          <w:rFonts w:ascii="Times New Roman" w:hAnsi="Times New Roman" w:cs="Times New Roman"/>
+          <w:sz w:val="28"/>
+          <w:szCs w:val="28"/>
+        </w:rPr>
+      </w:pPr>
+    </w:p>
+    <w:p>
+      <w:pPr>
+        <w:ind w:firstLine="0"/>
+        <w:jc w:val="center"/>
+        <w:rPr>
+          <w:rFonts w:ascii="Times New Roman" w:hAnsi="Times New Roman" w:cs="Times New Roman"/>
+          <w:sz w:val="28"/>
+          <w:szCs w:val="28"/>
+        </w:rPr>
+      </w:pPr>
+      <w:r>
+        <w:rPr>
+          <w:rFonts w:ascii="Times New Roman" w:hAnsi="Times New Roman" w:cs="Times New Roman"/>
+          <w:sz w:val="28"/>
+          <w:szCs w:val="28"/>
+        </w:rPr>
+        <w:t>Рисунок 8.1 – Скриншот начального окна приложения</w:t>
       </w:r>
     </w:p>
     <w:p>
@@ -6221,6 +7143,7 @@
     <w:p>
       <w:pPr>
         <w:ind w:firstLine="0"/>
+        <w:jc w:val="both"/>
         <w:rPr>
           <w:rFonts w:ascii="Times New Roman" w:hAnsi="Times New Roman" w:cs="Times New Roman"/>
           <w:sz w:val="28"/>
@@ -6353,6 +7276,7 @@
     <w:p>
       <w:pPr>
         <w:ind w:firstLine="0"/>
+        <w:jc w:val="both"/>
         <w:rPr>
           <w:rFonts w:ascii="Times New Roman" w:hAnsi="Times New Roman" w:cs="Times New Roman"/>
           <w:sz w:val="28"/>
@@ -6392,6 +7316,143 @@
           <w:sz w:val="28"/>
           <w:szCs w:val="28"/>
         </w:rPr>
+        <w:t xml:space="preserve"> [Электронный ресурс]. – Электронные данные. – Режим доступа: </w:t>
+      </w:r>
+      <w:r>
+        <w:rPr>
+          <w:rFonts w:ascii="Times New Roman" w:hAnsi="Times New Roman" w:cs="Times New Roman"/>
+          <w:sz w:val="28"/>
+          <w:szCs w:val="28"/>
+          <w:lang w:val="en-US"/>
+        </w:rPr>
+        <w:t>http</w:t>
+      </w:r>
+      <w:r>
+        <w:rPr>
+          <w:rFonts w:ascii="Times New Roman" w:hAnsi="Times New Roman" w:cs="Times New Roman"/>
+          <w:sz w:val="28"/>
+          <w:szCs w:val="28"/>
+        </w:rPr>
+        <w:t>://</w:t>
+      </w:r>
+      <w:proofErr w:type="spellStart"/>
+      <w:r>
+        <w:rPr>
+          <w:rFonts w:ascii="Times New Roman" w:hAnsi="Times New Roman" w:cs="Times New Roman"/>
+          <w:sz w:val="28"/>
+          <w:szCs w:val="28"/>
+          <w:lang w:val="en-US"/>
+        </w:rPr>
+        <w:t>neonstudio</w:t>
+      </w:r>
+      <w:proofErr w:type="spellEnd"/>
+      <w:r>
+        <w:rPr>
+          <w:rFonts w:ascii="Times New Roman" w:hAnsi="Times New Roman" w:cs="Times New Roman"/>
+          <w:sz w:val="28"/>
+          <w:szCs w:val="28"/>
+        </w:rPr>
+        <w:t>.</w:t>
+      </w:r>
+      <w:proofErr w:type="spellStart"/>
+      <w:r>
+        <w:rPr>
+          <w:rFonts w:ascii="Times New Roman" w:hAnsi="Times New Roman" w:cs="Times New Roman"/>
+          <w:sz w:val="28"/>
+          <w:szCs w:val="28"/>
+          <w:lang w:val="en-US"/>
+        </w:rPr>
+        <w:t>ru</w:t>
+      </w:r>
+      <w:proofErr w:type="spellEnd"/>
+      <w:r>
+        <w:rPr>
+          <w:rFonts w:ascii="Times New Roman" w:hAnsi="Times New Roman" w:cs="Times New Roman"/>
+          <w:sz w:val="28"/>
+          <w:szCs w:val="28"/>
+        </w:rPr>
+        <w:t>/</w:t>
+      </w:r>
+      <w:r>
+        <w:rPr>
+          <w:rFonts w:ascii="Times New Roman" w:hAnsi="Times New Roman" w:cs="Times New Roman"/>
+          <w:sz w:val="28"/>
+          <w:szCs w:val="28"/>
+          <w:lang w:val="en-US"/>
+        </w:rPr>
+        <w:t>info</w:t>
+      </w:r>
+      <w:r>
+        <w:rPr>
+          <w:rFonts w:ascii="Times New Roman" w:hAnsi="Times New Roman" w:cs="Times New Roman"/>
+          <w:sz w:val="28"/>
+          <w:szCs w:val="28"/>
+        </w:rPr>
+        <w:t>/</w:t>
+      </w:r>
+      <w:proofErr w:type="spellStart"/>
+      <w:r>
+        <w:rPr>
+          <w:rFonts w:ascii="Times New Roman" w:hAnsi="Times New Roman" w:cs="Times New Roman"/>
+          <w:sz w:val="28"/>
+          <w:szCs w:val="28"/>
+          <w:lang w:val="en-US"/>
+        </w:rPr>
+        <w:t>ergonomika</w:t>
+      </w:r>
+      <w:proofErr w:type="spellEnd"/>
+      <w:r>
+        <w:rPr>
+          <w:rFonts w:ascii="Times New Roman" w:hAnsi="Times New Roman" w:cs="Times New Roman"/>
+          <w:sz w:val="28"/>
+          <w:szCs w:val="28"/>
+        </w:rPr>
+        <w:t>_</w:t>
+      </w:r>
+      <w:proofErr w:type="spellStart"/>
+      <w:r>
+        <w:rPr>
+          <w:rFonts w:ascii="Times New Roman" w:hAnsi="Times New Roman" w:cs="Times New Roman"/>
+          <w:sz w:val="28"/>
+          <w:szCs w:val="28"/>
+          <w:lang w:val="en-US"/>
+        </w:rPr>
+        <w:t>informacii</w:t>
+      </w:r>
+      <w:proofErr w:type="spellEnd"/>
+      <w:r>
+        <w:rPr>
+          <w:rFonts w:ascii="Times New Roman" w:hAnsi="Times New Roman" w:cs="Times New Roman"/>
+          <w:sz w:val="28"/>
+          <w:szCs w:val="28"/>
+        </w:rPr>
+        <w:t>/</w:t>
+      </w:r>
+    </w:p>
+    <w:p>
+      <w:pPr>
+        <w:ind w:firstLine="0"/>
+        <w:jc w:val="both"/>
+        <w:rPr>
+          <w:rFonts w:ascii="Times New Roman" w:hAnsi="Times New Roman" w:cs="Times New Roman"/>
+          <w:sz w:val="28"/>
+          <w:szCs w:val="28"/>
+        </w:rPr>
+      </w:pPr>
+      <w:r>
+        <w:rPr>
+          <w:rFonts w:ascii="Times New Roman" w:hAnsi="Times New Roman" w:cs="Times New Roman"/>
+          <w:sz w:val="28"/>
+          <w:szCs w:val="28"/>
+        </w:rPr>
+        <w:t>[3]</w:t>
+      </w:r>
+      <w:r>
+        <w:rPr>
+          <w:rFonts w:ascii="Times New Roman" w:hAnsi="Times New Roman" w:cs="Times New Roman"/>
+          <w:sz w:val="28"/>
+          <w:szCs w:val="28"/>
+        </w:rPr>
         <w:t xml:space="preserve"> </w:t>
       </w:r>
       <w:r>
@@ -6399,152 +7460,8 @@
           <w:rFonts w:ascii="Times New Roman" w:hAnsi="Times New Roman" w:cs="Times New Roman"/>
           <w:sz w:val="28"/>
           <w:szCs w:val="28"/>
-        </w:rPr>
-        <w:t xml:space="preserve">[Электронный ресурс]. – Электронные данные. – Режим доступа: </w:t>
-      </w:r>
-      <w:r>
-        <w:rPr>
-          <w:rFonts w:ascii="Times New Roman" w:hAnsi="Times New Roman" w:cs="Times New Roman"/>
-          <w:sz w:val="28"/>
-          <w:szCs w:val="28"/>
           <w:lang w:val="en-US"/>
         </w:rPr>
-        <w:t>http</w:t>
-      </w:r>
-      <w:r>
-        <w:rPr>
-          <w:rFonts w:ascii="Times New Roman" w:hAnsi="Times New Roman" w:cs="Times New Roman"/>
-          <w:sz w:val="28"/>
-          <w:szCs w:val="28"/>
-        </w:rPr>
-        <w:t>://</w:t>
-      </w:r>
-      <w:proofErr w:type="spellStart"/>
-      <w:r>
-        <w:rPr>
-          <w:rFonts w:ascii="Times New Roman" w:hAnsi="Times New Roman" w:cs="Times New Roman"/>
-          <w:sz w:val="28"/>
-          <w:szCs w:val="28"/>
-          <w:lang w:val="en-US"/>
-        </w:rPr>
-        <w:t>neonstudio</w:t>
-      </w:r>
-      <w:proofErr w:type="spellEnd"/>
-      <w:r>
-        <w:rPr>
-          <w:rFonts w:ascii="Times New Roman" w:hAnsi="Times New Roman" w:cs="Times New Roman"/>
-          <w:sz w:val="28"/>
-          <w:szCs w:val="28"/>
-        </w:rPr>
-        <w:t>.</w:t>
-      </w:r>
-      <w:proofErr w:type="spellStart"/>
-      <w:r>
-        <w:rPr>
-          <w:rFonts w:ascii="Times New Roman" w:hAnsi="Times New Roman" w:cs="Times New Roman"/>
-          <w:sz w:val="28"/>
-          <w:szCs w:val="28"/>
-          <w:lang w:val="en-US"/>
-        </w:rPr>
-        <w:t>ru</w:t>
-      </w:r>
-      <w:proofErr w:type="spellEnd"/>
-      <w:r>
-        <w:rPr>
-          <w:rFonts w:ascii="Times New Roman" w:hAnsi="Times New Roman" w:cs="Times New Roman"/>
-          <w:sz w:val="28"/>
-          <w:szCs w:val="28"/>
-        </w:rPr>
-        <w:t>/</w:t>
-      </w:r>
-      <w:r>
-        <w:rPr>
-          <w:rFonts w:ascii="Times New Roman" w:hAnsi="Times New Roman" w:cs="Times New Roman"/>
-          <w:sz w:val="28"/>
-          <w:szCs w:val="28"/>
-          <w:lang w:val="en-US"/>
-        </w:rPr>
-        <w:t>info</w:t>
-      </w:r>
-      <w:r>
-        <w:rPr>
-          <w:rFonts w:ascii="Times New Roman" w:hAnsi="Times New Roman" w:cs="Times New Roman"/>
-          <w:sz w:val="28"/>
-          <w:szCs w:val="28"/>
-        </w:rPr>
-        <w:t>/</w:t>
-      </w:r>
-      <w:proofErr w:type="spellStart"/>
-      <w:r>
-        <w:rPr>
-          <w:rFonts w:ascii="Times New Roman" w:hAnsi="Times New Roman" w:cs="Times New Roman"/>
-          <w:sz w:val="28"/>
-          <w:szCs w:val="28"/>
-          <w:lang w:val="en-US"/>
-        </w:rPr>
-        <w:t>ergonomika</w:t>
-      </w:r>
-      <w:proofErr w:type="spellEnd"/>
-      <w:r>
-        <w:rPr>
-          <w:rFonts w:ascii="Times New Roman" w:hAnsi="Times New Roman" w:cs="Times New Roman"/>
-          <w:sz w:val="28"/>
-          <w:szCs w:val="28"/>
-        </w:rPr>
-        <w:t>_</w:t>
-      </w:r>
-      <w:proofErr w:type="spellStart"/>
-      <w:r>
-        <w:rPr>
-          <w:rFonts w:ascii="Times New Roman" w:hAnsi="Times New Roman" w:cs="Times New Roman"/>
-          <w:sz w:val="28"/>
-          <w:szCs w:val="28"/>
-          <w:lang w:val="en-US"/>
-        </w:rPr>
-        <w:t>informacii</w:t>
-      </w:r>
-      <w:proofErr w:type="spellEnd"/>
-      <w:r>
-        <w:rPr>
-          <w:rFonts w:ascii="Times New Roman" w:hAnsi="Times New Roman" w:cs="Times New Roman"/>
-          <w:sz w:val="28"/>
-          <w:szCs w:val="28"/>
-        </w:rPr>
-        <w:t>/</w:t>
-      </w:r>
-    </w:p>
-    <w:p>
-      <w:pPr>
-        <w:ind w:firstLine="0"/>
-        <w:rPr>
-          <w:rFonts w:ascii="Times New Roman" w:hAnsi="Times New Roman" w:cs="Times New Roman"/>
-          <w:sz w:val="28"/>
-          <w:szCs w:val="28"/>
-        </w:rPr>
-      </w:pPr>
-      <w:r>
-        <w:rPr>
-          <w:rFonts w:ascii="Times New Roman" w:hAnsi="Times New Roman" w:cs="Times New Roman"/>
-          <w:sz w:val="28"/>
-          <w:szCs w:val="28"/>
-        </w:rPr>
-        <w:t>[3]</w:t>
-      </w:r>
-      <w:r>
-        <w:rPr>
-          <w:rFonts w:ascii="Times New Roman" w:hAnsi="Times New Roman" w:cs="Times New Roman"/>
-          <w:sz w:val="28"/>
-          <w:szCs w:val="28"/>
-        </w:rPr>
-        <w:t xml:space="preserve"> </w:t>
-      </w:r>
-      <w:r>
-        <w:rPr>
-          <w:rFonts w:ascii="Times New Roman" w:hAnsi="Times New Roman" w:cs="Times New Roman"/>
-          <w:sz w:val="28"/>
-          <w:szCs w:val="28"/>
-          <w:lang w:val="en-US"/>
-        </w:rPr>
         <w:t>Wikipedia</w:t>
       </w:r>
       <w:r>
@@ -6555,22 +7472,110 @@
         </w:rPr>
         <w:t xml:space="preserve"> [Электронный ресурс]. – Электронные данные. – Режим доступа: </w:t>
       </w:r>
-      <w:hyperlink r:id="rId4" w:history="1">
+      <w:hyperlink r:id="rId5" w:history="1">
         <w:r>
           <w:rPr>
             <w:rStyle w:val="Hyperlink"/>
             <w:rFonts w:ascii="Times New Roman" w:hAnsi="Times New Roman" w:cs="Times New Roman"/>
+            <w:color w:val="auto"/>
             <w:sz w:val="28"/>
             <w:szCs w:val="28"/>
+            <w:u w:val="none"/>
           </w:rPr>
           <w:t>http://en.wikipedia.org/wiki/Keystroke-level_model</w:t>
         </w:r>
       </w:hyperlink>
     </w:p>
-    <w:bookmarkEnd w:id="0"/>
     <w:p>
       <w:pPr>
         <w:ind w:firstLine="0"/>
+        <w:jc w:val="both"/>
+        <w:rPr>
+          <w:rFonts w:ascii="Times New Roman" w:hAnsi="Times New Roman" w:cs="Times New Roman"/>
+          <w:sz w:val="28"/>
+          <w:szCs w:val="28"/>
+        </w:rPr>
+      </w:pPr>
+      <w:r>
+        <w:rPr>
+          <w:rFonts w:ascii="Times New Roman" w:hAnsi="Times New Roman" w:cs="Times New Roman"/>
+          <w:sz w:val="28"/>
+          <w:szCs w:val="28"/>
+        </w:rPr>
+        <w:t xml:space="preserve">[4] </w:t>
+      </w:r>
+      <w:r>
+        <w:rPr>
+          <w:rFonts w:ascii="Times New Roman" w:hAnsi="Times New Roman" w:cs="Times New Roman"/>
+          <w:sz w:val="28"/>
+          <w:szCs w:val="28"/>
+        </w:rPr>
+        <w:t>Купер</w:t>
+      </w:r>
+      <w:r>
+        <w:rPr>
+          <w:rFonts w:ascii="Times New Roman" w:hAnsi="Times New Roman" w:cs="Times New Roman"/>
+          <w:sz w:val="28"/>
+          <w:szCs w:val="28"/>
+        </w:rPr>
+        <w:t>,</w:t>
+      </w:r>
+      <w:r>
+        <w:rPr>
+          <w:rFonts w:ascii="Times New Roman" w:hAnsi="Times New Roman" w:cs="Times New Roman"/>
+          <w:sz w:val="28"/>
+          <w:szCs w:val="28"/>
+        </w:rPr>
+        <w:t xml:space="preserve"> А. Психбольница в руках пациентов</w:t>
+      </w:r>
+      <w:r>
+        <w:rPr>
+          <w:rFonts w:ascii="Times New Roman" w:hAnsi="Times New Roman" w:cs="Times New Roman"/>
+          <w:sz w:val="28"/>
+          <w:szCs w:val="28"/>
+        </w:rPr>
+        <w:t xml:space="preserve"> / А. Купер. – </w:t>
+      </w:r>
+      <w:r>
+        <w:rPr>
+          <w:rFonts w:ascii="Times New Roman" w:hAnsi="Times New Roman" w:cs="Times New Roman"/>
+          <w:sz w:val="28"/>
+          <w:szCs w:val="28"/>
+        </w:rPr>
+        <w:t>СПб: Символ, 2009. - 288 с.</w:t>
+      </w:r>
+    </w:p>
+    <w:p>
+      <w:pPr>
+        <w:ind w:firstLine="0"/>
+        <w:jc w:val="both"/>
+        <w:rPr>
+          <w:rFonts w:ascii="Times New Roman" w:hAnsi="Times New Roman" w:cs="Times New Roman"/>
+          <w:sz w:val="28"/>
+          <w:szCs w:val="28"/>
+        </w:rPr>
+      </w:pPr>
+      <w:r>
+        <w:rPr>
+          <w:rFonts w:ascii="Times New Roman" w:hAnsi="Times New Roman" w:cs="Times New Roman"/>
+          <w:sz w:val="28"/>
+          <w:szCs w:val="28"/>
+        </w:rPr>
+        <w:t xml:space="preserve">[5] </w:t>
+      </w:r>
+      <w:r>
+        <w:rPr>
+          <w:rFonts w:ascii="Times New Roman" w:hAnsi="Times New Roman" w:cs="Times New Roman"/>
+          <w:sz w:val="28"/>
+          <w:szCs w:val="28"/>
+        </w:rPr>
+        <w:t>Сергеев, С. Методы тестирования и оптимизации интерфейсов информационных систем: учебное пособие. – СПб: НИУ ИТМО, 2013. – 117 с.</w:t>
+      </w:r>
+    </w:p>
+    <w:p>
+      <w:pPr>
+        <w:ind w:firstLine="0"/>
+        <w:jc w:val="both"/>
         <w:rPr>
           <w:rFonts w:ascii="Times New Roman" w:hAnsi="Times New Roman" w:cs="Times New Roman"/>
           <w:sz w:val="28"/>

</xml_diff>